<commit_message>
lesson 284 - vocab and homework
</commit_message>
<xml_diff>
--- a/english_via_skype/solutions/doc/lesson_284_business adjectives suffix_edit.docx
+++ b/english_via_skype/solutions/doc/lesson_284_business adjectives suffix_edit.docx
@@ -7,12 +7,14 @@
         <w:rPr>
           <w:sz w:val="32"/>
           <w:szCs w:val="32"/>
-        </w:rPr>
-      </w:pPr>
-      <w:r>
-        <w:rPr>
-          <w:sz w:val="32"/>
-          <w:szCs w:val="32"/>
+          <w:lang w:val="en-US"/>
+        </w:rPr>
+      </w:pPr>
+      <w:r>
+        <w:rPr>
+          <w:sz w:val="32"/>
+          <w:szCs w:val="32"/>
+          <w:lang w:val="en-US"/>
         </w:rPr>
         <w:t xml:space="preserve">  </w:t>
       </w:r>
@@ -20,6 +22,7 @@
         <w:rPr>
           <w:sz w:val="32"/>
           <w:szCs w:val="32"/>
+          <w:lang w:val="en-US"/>
         </w:rPr>
         <w:t xml:space="preserve">           </w:t>
       </w:r>
@@ -27,6 +30,7 @@
         <w:rPr>
           <w:sz w:val="32"/>
           <w:szCs w:val="32"/>
+          <w:lang w:val="en-US"/>
         </w:rPr>
         <w:t>business</w:t>
       </w:r>
@@ -34,200 +38,136 @@
         <w:rPr>
           <w:sz w:val="32"/>
           <w:szCs w:val="32"/>
-        </w:rPr>
-        <w:t>/</w:t>
-      </w:r>
-      <w:proofErr w:type="spellStart"/>
-      <w:r>
-        <w:rPr>
-          <w:sz w:val="32"/>
-          <w:szCs w:val="32"/>
-        </w:rPr>
-        <w:t>sophisticated</w:t>
-      </w:r>
-      <w:proofErr w:type="spellEnd"/>
-      <w:r>
-        <w:rPr>
-          <w:sz w:val="32"/>
-          <w:szCs w:val="32"/>
-        </w:rPr>
-        <w:t xml:space="preserve"> </w:t>
-      </w:r>
-      <w:proofErr w:type="spellStart"/>
-      <w:r>
-        <w:rPr>
-          <w:sz w:val="32"/>
-          <w:szCs w:val="32"/>
-        </w:rPr>
-        <w:t>adjectives</w:t>
-      </w:r>
-      <w:proofErr w:type="spellEnd"/>
-    </w:p>
-    <w:p>
-      <w:pPr>
-        <w:rPr>
-          <w:sz w:val="32"/>
-          <w:szCs w:val="32"/>
-        </w:rPr>
-      </w:pPr>
-    </w:p>
-    <w:p>
-      <w:pPr>
-        <w:rPr>
-          <w:sz w:val="32"/>
-          <w:szCs w:val="32"/>
-        </w:rPr>
-      </w:pPr>
-      <w:proofErr w:type="spellStart"/>
-      <w:r>
-        <w:rPr>
-          <w:sz w:val="32"/>
-          <w:szCs w:val="32"/>
-        </w:rPr>
-        <w:t>Common</w:t>
-      </w:r>
-      <w:proofErr w:type="spellEnd"/>
-      <w:r>
-        <w:rPr>
-          <w:sz w:val="32"/>
-          <w:szCs w:val="32"/>
-        </w:rPr>
-        <w:t xml:space="preserve"> </w:t>
-      </w:r>
-      <w:proofErr w:type="spellStart"/>
-      <w:r>
-        <w:rPr>
-          <w:sz w:val="32"/>
-          <w:szCs w:val="32"/>
-        </w:rPr>
-        <w:t>suffixes</w:t>
-      </w:r>
-      <w:proofErr w:type="spellEnd"/>
-      <w:r>
-        <w:rPr>
-          <w:sz w:val="32"/>
-          <w:szCs w:val="32"/>
-        </w:rPr>
-        <w:t xml:space="preserve"> – </w:t>
-      </w:r>
-      <w:proofErr w:type="spellStart"/>
-      <w:r>
-        <w:rPr>
-          <w:sz w:val="32"/>
-          <w:szCs w:val="32"/>
-        </w:rPr>
-        <w:t>what</w:t>
-      </w:r>
-      <w:proofErr w:type="spellEnd"/>
-      <w:r>
-        <w:rPr>
-          <w:sz w:val="32"/>
-          <w:szCs w:val="32"/>
-        </w:rPr>
-        <w:t xml:space="preserve"> </w:t>
-      </w:r>
-      <w:proofErr w:type="spellStart"/>
-      <w:r>
-        <w:rPr>
-          <w:sz w:val="32"/>
-          <w:szCs w:val="32"/>
-        </w:rPr>
-        <w:t>is</w:t>
-      </w:r>
-      <w:proofErr w:type="spellEnd"/>
-      <w:r>
-        <w:rPr>
-          <w:sz w:val="32"/>
-          <w:szCs w:val="32"/>
-        </w:rPr>
-        <w:t xml:space="preserve"> a </w:t>
-      </w:r>
-      <w:proofErr w:type="spellStart"/>
-      <w:r>
-        <w:rPr>
-          <w:sz w:val="32"/>
-          <w:szCs w:val="32"/>
-        </w:rPr>
-        <w:t>common</w:t>
-      </w:r>
-      <w:proofErr w:type="spellEnd"/>
-      <w:r>
-        <w:rPr>
-          <w:sz w:val="32"/>
-          <w:szCs w:val="32"/>
-        </w:rPr>
-        <w:t xml:space="preserve"> </w:t>
-      </w:r>
-      <w:proofErr w:type="spellStart"/>
-      <w:r>
-        <w:rPr>
-          <w:sz w:val="32"/>
-          <w:szCs w:val="32"/>
-        </w:rPr>
-        <w:t>suffix</w:t>
-      </w:r>
-      <w:proofErr w:type="spellEnd"/>
-    </w:p>
-    <w:p>
-      <w:pPr>
-        <w:rPr>
-          <w:b/>
-          <w:sz w:val="32"/>
-          <w:szCs w:val="32"/>
-        </w:rPr>
-      </w:pPr>
-    </w:p>
-    <w:p>
-      <w:pPr>
-        <w:rPr>
-          <w:b/>
-          <w:sz w:val="32"/>
-          <w:szCs w:val="32"/>
-        </w:rPr>
-      </w:pPr>
-      <w:proofErr w:type="spellStart"/>
-      <w:r>
-        <w:rPr>
-          <w:b/>
-          <w:sz w:val="32"/>
-          <w:szCs w:val="32"/>
+          <w:lang w:val="en-US"/>
+        </w:rPr>
+        <w:t>/sophisticated adjectives</w:t>
+      </w:r>
+    </w:p>
+    <w:p>
+      <w:pPr>
+        <w:rPr>
+          <w:sz w:val="32"/>
+          <w:szCs w:val="32"/>
+          <w:lang w:val="en-US"/>
+        </w:rPr>
+      </w:pPr>
+    </w:p>
+    <w:p>
+      <w:pPr>
+        <w:rPr>
+          <w:sz w:val="32"/>
+          <w:szCs w:val="32"/>
+          <w:lang w:val="en-US"/>
+        </w:rPr>
+      </w:pPr>
+      <w:r>
+        <w:rPr>
+          <w:sz w:val="32"/>
+          <w:szCs w:val="32"/>
+          <w:lang w:val="en-US"/>
+        </w:rPr>
+        <w:t>Common suffixes – what is a common suffix</w:t>
+      </w:r>
+    </w:p>
+    <w:p>
+      <w:pPr>
+        <w:rPr>
+          <w:b/>
+          <w:sz w:val="32"/>
+          <w:szCs w:val="32"/>
+          <w:lang w:val="en-US"/>
+        </w:rPr>
+      </w:pPr>
+    </w:p>
+    <w:p>
+      <w:pPr>
+        <w:rPr>
+          <w:b/>
+          <w:sz w:val="32"/>
+          <w:szCs w:val="32"/>
+          <w:lang w:val="en-US"/>
+        </w:rPr>
+      </w:pPr>
+      <w:r>
+        <w:rPr>
+          <w:b/>
+          <w:sz w:val="32"/>
+          <w:szCs w:val="32"/>
+          <w:lang w:val="en-US"/>
         </w:rPr>
         <w:t>preval</w:t>
       </w:r>
-      <w:proofErr w:type="spellEnd"/>
-      <w:r>
-        <w:rPr>
-          <w:b/>
-          <w:sz w:val="32"/>
-          <w:szCs w:val="32"/>
-        </w:rPr>
-        <w:t xml:space="preserve">……………., </w:t>
-      </w:r>
-      <w:proofErr w:type="spellStart"/>
-      <w:r>
-        <w:rPr>
-          <w:b/>
-          <w:sz w:val="32"/>
-          <w:szCs w:val="32"/>
-        </w:rPr>
-        <w:t>coher</w:t>
-      </w:r>
-      <w:proofErr w:type="spellEnd"/>
-      <w:r>
-        <w:rPr>
-          <w:b/>
-          <w:sz w:val="32"/>
-          <w:szCs w:val="32"/>
-        </w:rPr>
-        <w:t xml:space="preserve">………………, string…………………., </w:t>
-      </w:r>
-    </w:p>
-    <w:p>
-      <w:pPr>
-        <w:rPr>
-          <w:b/>
-          <w:sz w:val="32"/>
-          <w:szCs w:val="32"/>
+      <w:r>
+        <w:rPr>
+          <w:b/>
+          <w:sz w:val="32"/>
+          <w:szCs w:val="32"/>
+          <w:lang w:val="en-US"/>
+        </w:rPr>
+        <w:t>en</w:t>
+      </w:r>
+      <w:r>
+        <w:rPr>
+          <w:b/>
+          <w:sz w:val="32"/>
+          <w:szCs w:val="32"/>
+          <w:lang w:val="en-US"/>
+        </w:rPr>
+        <w:t>t</w:t>
+      </w:r>
+      <w:r>
+        <w:rPr>
+          <w:b/>
+          <w:sz w:val="32"/>
+          <w:szCs w:val="32"/>
+          <w:lang w:val="en-US"/>
+        </w:rPr>
+        <w:t>……………., coher</w:t>
+      </w:r>
+      <w:r>
+        <w:rPr>
+          <w:b/>
+          <w:sz w:val="32"/>
+          <w:szCs w:val="32"/>
+          <w:lang w:val="en-US"/>
+        </w:rPr>
+        <w:t>ent</w:t>
+      </w:r>
+      <w:r>
+        <w:rPr>
+          <w:b/>
+          <w:sz w:val="32"/>
+          <w:szCs w:val="32"/>
+          <w:lang w:val="en-US"/>
+        </w:rPr>
+        <w:t>………………, string</w:t>
+      </w:r>
+      <w:r>
+        <w:rPr>
+          <w:b/>
+          <w:sz w:val="32"/>
+          <w:szCs w:val="32"/>
+          <w:lang w:val="en-US"/>
+        </w:rPr>
+        <w:t>ent</w:t>
+      </w:r>
+      <w:r>
+        <w:rPr>
+          <w:b/>
+          <w:sz w:val="32"/>
+          <w:szCs w:val="32"/>
+          <w:lang w:val="en-US"/>
+        </w:rPr>
+        <w:t xml:space="preserve">…………………., </w:t>
+      </w:r>
+    </w:p>
+    <w:p>
+      <w:pPr>
+        <w:rPr>
+          <w:b/>
+          <w:sz w:val="32"/>
+          <w:szCs w:val="32"/>
+          <w:lang w:val="en-US"/>
         </w:rPr>
       </w:pPr>
     </w:p>
@@ -250,7 +190,23 @@
           <w:szCs w:val="32"/>
           <w:lang w:val="en-US"/>
         </w:rPr>
-        <w:t>International trading laws are very ………………….Compliance with them is</w:t>
+        <w:t>International</w:t>
+      </w:r>
+      <w:r>
+        <w:rPr>
+          <w:sz w:val="32"/>
+          <w:szCs w:val="32"/>
+          <w:lang w:val="en-US"/>
+        </w:rPr>
+        <w:t xml:space="preserve"> trading laws are very …stringent……………….C</w:t>
+      </w:r>
+      <w:r>
+        <w:rPr>
+          <w:sz w:val="32"/>
+          <w:szCs w:val="32"/>
+          <w:lang w:val="en-US"/>
+        </w:rPr>
+        <w:t>ompliance with them is</w:t>
       </w:r>
       <w:r>
         <w:rPr>
@@ -280,7 +236,23 @@
           <w:szCs w:val="32"/>
           <w:lang w:val="en-US"/>
         </w:rPr>
-        <w:t>………………………………..number of our workers are competent</w:t>
+        <w:t>……</w:t>
+      </w:r>
+      <w:r>
+        <w:rPr>
+          <w:sz w:val="32"/>
+          <w:szCs w:val="32"/>
+          <w:lang w:val="en-US"/>
+        </w:rPr>
+        <w:t>Prevalent</w:t>
+      </w:r>
+      <w:r>
+        <w:rPr>
+          <w:sz w:val="32"/>
+          <w:szCs w:val="32"/>
+          <w:lang w:val="en-US"/>
+        </w:rPr>
+        <w:t>…………………………..number of our workers are competent</w:t>
       </w:r>
     </w:p>
     <w:p>
@@ -302,7 +274,31 @@
           <w:szCs w:val="32"/>
           <w:lang w:val="en-US"/>
         </w:rPr>
-        <w:t>His attitude towards others is ……………………….still upbeat and cheerful</w:t>
+        <w:t>His attitude towards others is …</w:t>
+      </w:r>
+      <w:r>
+        <w:rPr>
+          <w:sz w:val="32"/>
+          <w:szCs w:val="32"/>
+          <w:lang w:val="en-US"/>
+        </w:rPr>
+        <w:t>coherent</w:t>
+      </w:r>
+      <w:r>
+        <w:rPr>
+          <w:sz w:val="32"/>
+          <w:szCs w:val="32"/>
+          <w:lang w:val="en-US"/>
+        </w:rPr>
+        <w:t>………</w:t>
+      </w:r>
+      <w:r>
+        <w:rPr>
+          <w:sz w:val="32"/>
+          <w:szCs w:val="32"/>
+          <w:lang w:val="en-US"/>
+        </w:rPr>
+        <w:t>…….still upbeat and cheerful</w:t>
       </w:r>
     </w:p>
     <w:p>
@@ -324,107 +320,151 @@
           <w:szCs w:val="32"/>
           <w:lang w:val="en-US"/>
         </w:rPr>
-        <w:t>Our views are completely …………………………………We don’t have any misunderstandings</w:t>
-      </w:r>
-    </w:p>
-    <w:p>
-      <w:pPr>
-        <w:rPr>
-          <w:sz w:val="32"/>
-          <w:szCs w:val="32"/>
-          <w:lang w:val="en-US"/>
-        </w:rPr>
-      </w:pPr>
-    </w:p>
-    <w:p>
-      <w:pPr>
-        <w:rPr>
-          <w:b/>
-          <w:sz w:val="32"/>
-          <w:szCs w:val="32"/>
-          <w:lang w:val="en-US"/>
-        </w:rPr>
-      </w:pPr>
-      <w:r>
-        <w:rPr>
-          <w:b/>
-          <w:sz w:val="32"/>
-          <w:szCs w:val="32"/>
-          <w:lang w:val="en-US"/>
-        </w:rPr>
-        <w:t xml:space="preserve">disrupt……………., </w:t>
-      </w:r>
-      <w:proofErr w:type="spellStart"/>
-      <w:r>
-        <w:rPr>
-          <w:b/>
-          <w:sz w:val="32"/>
-          <w:szCs w:val="32"/>
-          <w:lang w:val="en-US"/>
-        </w:rPr>
-        <w:t>pervas</w:t>
-      </w:r>
-      <w:proofErr w:type="spellEnd"/>
-      <w:r>
-        <w:rPr>
-          <w:b/>
-          <w:sz w:val="32"/>
-          <w:szCs w:val="32"/>
-          <w:lang w:val="en-US"/>
-        </w:rPr>
-        <w:t xml:space="preserve">…….., </w:t>
-      </w:r>
-      <w:proofErr w:type="spellStart"/>
-      <w:r>
-        <w:rPr>
-          <w:b/>
-          <w:sz w:val="32"/>
-          <w:szCs w:val="32"/>
-          <w:lang w:val="en-US"/>
-        </w:rPr>
-        <w:t>attent</w:t>
-      </w:r>
-      <w:proofErr w:type="spellEnd"/>
-      <w:r>
-        <w:rPr>
-          <w:b/>
-          <w:sz w:val="32"/>
-          <w:szCs w:val="32"/>
-          <w:lang w:val="en-US"/>
-        </w:rPr>
-        <w:t xml:space="preserve">….., appreciate….., </w:t>
-      </w:r>
-      <w:proofErr w:type="spellStart"/>
-      <w:r>
-        <w:rPr>
-          <w:b/>
-          <w:sz w:val="32"/>
-          <w:szCs w:val="32"/>
-          <w:lang w:val="en-US"/>
-        </w:rPr>
-        <w:t>decept</w:t>
-      </w:r>
-      <w:proofErr w:type="spellEnd"/>
-      <w:r>
-        <w:rPr>
-          <w:b/>
-          <w:sz w:val="32"/>
-          <w:szCs w:val="32"/>
-          <w:lang w:val="en-US"/>
-        </w:rPr>
-        <w:t xml:space="preserve">………., </w:t>
-      </w:r>
-      <w:proofErr w:type="spellStart"/>
-      <w:r>
-        <w:rPr>
-          <w:b/>
-          <w:sz w:val="32"/>
-          <w:szCs w:val="32"/>
-          <w:lang w:val="en-US"/>
-        </w:rPr>
-        <w:t>conduc</w:t>
-      </w:r>
-      <w:proofErr w:type="spellEnd"/>
+        <w:t>Our views are completely ……</w:t>
+      </w:r>
+      <w:r>
+        <w:rPr>
+          <w:sz w:val="32"/>
+          <w:szCs w:val="32"/>
+          <w:lang w:val="en-US"/>
+        </w:rPr>
+        <w:t>coherent</w:t>
+      </w:r>
+      <w:r>
+        <w:rPr>
+          <w:sz w:val="32"/>
+          <w:szCs w:val="32"/>
+          <w:lang w:val="en-US"/>
+        </w:rPr>
+        <w:t>……………………………We don’t have any misunderstandings</w:t>
+      </w:r>
+    </w:p>
+    <w:p>
+      <w:pPr>
+        <w:rPr>
+          <w:sz w:val="32"/>
+          <w:szCs w:val="32"/>
+          <w:lang w:val="en-US"/>
+        </w:rPr>
+      </w:pPr>
+    </w:p>
+    <w:p>
+      <w:pPr>
+        <w:rPr>
+          <w:b/>
+          <w:sz w:val="32"/>
+          <w:szCs w:val="32"/>
+          <w:lang w:val="en-US"/>
+        </w:rPr>
+      </w:pPr>
+      <w:r>
+        <w:rPr>
+          <w:b/>
+          <w:sz w:val="32"/>
+          <w:szCs w:val="32"/>
+          <w:lang w:val="en-US"/>
+        </w:rPr>
+        <w:t>disrupt</w:t>
+      </w:r>
+      <w:r>
+        <w:rPr>
+          <w:b/>
+          <w:sz w:val="32"/>
+          <w:szCs w:val="32"/>
+          <w:lang w:val="en-US"/>
+        </w:rPr>
+        <w:t>ive</w:t>
+      </w:r>
+      <w:r>
+        <w:rPr>
+          <w:b/>
+          <w:sz w:val="32"/>
+          <w:szCs w:val="32"/>
+          <w:lang w:val="en-US"/>
+        </w:rPr>
+        <w:t>……………., pervas</w:t>
+      </w:r>
+      <w:r>
+        <w:rPr>
+          <w:b/>
+          <w:sz w:val="32"/>
+          <w:szCs w:val="32"/>
+          <w:lang w:val="en-US"/>
+        </w:rPr>
+        <w:t>ive</w:t>
+      </w:r>
+      <w:r>
+        <w:rPr>
+          <w:b/>
+          <w:sz w:val="32"/>
+          <w:szCs w:val="32"/>
+          <w:lang w:val="en-US"/>
+        </w:rPr>
+        <w:t>…….., attent</w:t>
+      </w:r>
+      <w:r>
+        <w:rPr>
+          <w:b/>
+          <w:sz w:val="32"/>
+          <w:szCs w:val="32"/>
+          <w:lang w:val="en-US"/>
+        </w:rPr>
+        <w:t>ive</w:t>
+      </w:r>
+      <w:r>
+        <w:rPr>
+          <w:b/>
+          <w:sz w:val="32"/>
+          <w:szCs w:val="32"/>
+          <w:lang w:val="en-US"/>
+        </w:rPr>
+        <w:t xml:space="preserve">….., </w:t>
+      </w:r>
+      <w:r>
+        <w:rPr>
+          <w:b/>
+          <w:sz w:val="32"/>
+          <w:szCs w:val="32"/>
+          <w:lang w:val="en-US"/>
+        </w:rPr>
+        <w:t>appreciative</w:t>
+      </w:r>
+      <w:r>
+        <w:rPr>
+          <w:b/>
+          <w:sz w:val="32"/>
+          <w:szCs w:val="32"/>
+          <w:lang w:val="en-US"/>
+        </w:rPr>
+        <w:t>….., decept</w:t>
+      </w:r>
+      <w:r>
+        <w:rPr>
+          <w:b/>
+          <w:sz w:val="32"/>
+          <w:szCs w:val="32"/>
+          <w:lang w:val="en-US"/>
+        </w:rPr>
+        <w:t>ive</w:t>
+      </w:r>
+      <w:r>
+        <w:rPr>
+          <w:b/>
+          <w:sz w:val="32"/>
+          <w:szCs w:val="32"/>
+          <w:lang w:val="en-US"/>
+        </w:rPr>
+        <w:t>………., conduc</w:t>
+      </w:r>
+      <w:r>
+        <w:rPr>
+          <w:b/>
+          <w:sz w:val="32"/>
+          <w:szCs w:val="32"/>
+          <w:lang w:val="en-US"/>
+        </w:rPr>
+        <w:t>ive</w:t>
+      </w:r>
       <w:r>
         <w:rPr>
           <w:b/>
@@ -464,7 +504,31 @@
           <w:szCs w:val="32"/>
           <w:lang w:val="en-US"/>
         </w:rPr>
-        <w:t xml:space="preserve">Current situation in Poland is not ……………………….to do </w:t>
+        <w:t>Current situation in Poland is not …</w:t>
+      </w:r>
+      <w:r>
+        <w:rPr>
+          <w:sz w:val="32"/>
+          <w:szCs w:val="32"/>
+          <w:lang w:val="en-US"/>
+        </w:rPr>
+        <w:t>conducive</w:t>
+      </w:r>
+      <w:r>
+        <w:rPr>
+          <w:sz w:val="32"/>
+          <w:szCs w:val="32"/>
+          <w:lang w:val="en-US"/>
+        </w:rPr>
+        <w:t>…</w:t>
+      </w:r>
+      <w:r>
+        <w:rPr>
+          <w:sz w:val="32"/>
+          <w:szCs w:val="32"/>
+          <w:lang w:val="en-US"/>
+        </w:rPr>
+        <w:t xml:space="preserve">………….to do </w:t>
       </w:r>
       <w:r>
         <w:rPr>
@@ -502,7 +566,23 @@
           <w:szCs w:val="32"/>
           <w:lang w:val="en-US"/>
         </w:rPr>
-        <w:t>Thoughtless decisions of management board have ……………………………..influence on our liquidity</w:t>
+        <w:t>Thoughtless decisions of management board have ……</w:t>
+      </w:r>
+      <w:r>
+        <w:rPr>
+          <w:sz w:val="32"/>
+          <w:szCs w:val="32"/>
+          <w:lang w:val="en-US"/>
+        </w:rPr>
+        <w:t>disruptive</w:t>
+      </w:r>
+      <w:r>
+        <w:rPr>
+          <w:sz w:val="32"/>
+          <w:szCs w:val="32"/>
+          <w:lang w:val="en-US"/>
+        </w:rPr>
+        <w:t>………………………..influence on our liquidity</w:t>
       </w:r>
     </w:p>
     <w:p>
@@ -524,7 +604,31 @@
           <w:szCs w:val="32"/>
           <w:lang w:val="en-US"/>
         </w:rPr>
-        <w:t>In Poland there has been ………………………….trend to invest in funds</w:t>
+        <w:t>In Poland there has been …</w:t>
+      </w:r>
+      <w:r>
+        <w:rPr>
+          <w:sz w:val="32"/>
+          <w:szCs w:val="32"/>
+          <w:lang w:val="en-US"/>
+        </w:rPr>
+        <w:t>pervasive</w:t>
+      </w:r>
+      <w:r>
+        <w:rPr>
+          <w:sz w:val="32"/>
+          <w:szCs w:val="32"/>
+          <w:lang w:val="en-US"/>
+        </w:rPr>
+        <w:t>……</w:t>
+      </w:r>
+      <w:r>
+        <w:rPr>
+          <w:sz w:val="32"/>
+          <w:szCs w:val="32"/>
+          <w:lang w:val="en-US"/>
+        </w:rPr>
+        <w:t>………….trend to invest in funds</w:t>
       </w:r>
     </w:p>
     <w:p>
@@ -537,6 +641,7 @@
         <w:rPr>
           <w:sz w:val="32"/>
           <w:szCs w:val="32"/>
+          <w:lang w:val="en-US"/>
         </w:rPr>
       </w:pPr>
       <w:r>
@@ -547,72 +652,46 @@
         </w:rPr>
         <w:t xml:space="preserve">My boss is </w:t>
       </w:r>
-      <w:proofErr w:type="spellStart"/>
-      <w:r>
-        <w:rPr>
-          <w:sz w:val="32"/>
-          <w:szCs w:val="32"/>
-          <w:lang w:val="en-US"/>
-        </w:rPr>
-        <w:t>extremelly</w:t>
-      </w:r>
-      <w:proofErr w:type="spellEnd"/>
-      <w:r>
-        <w:rPr>
-          <w:sz w:val="32"/>
-          <w:szCs w:val="32"/>
-          <w:lang w:val="en-US"/>
-        </w:rPr>
-        <w:t xml:space="preserve"> …………………………to details . </w:t>
-      </w:r>
-      <w:r>
-        <w:rPr>
-          <w:sz w:val="32"/>
-          <w:szCs w:val="32"/>
-        </w:rPr>
-        <w:t xml:space="preserve">He </w:t>
-      </w:r>
-      <w:proofErr w:type="spellStart"/>
-      <w:r>
-        <w:rPr>
-          <w:sz w:val="32"/>
-          <w:szCs w:val="32"/>
-        </w:rPr>
-        <w:t>is</w:t>
-      </w:r>
-      <w:proofErr w:type="spellEnd"/>
-      <w:r>
-        <w:rPr>
-          <w:sz w:val="32"/>
-          <w:szCs w:val="32"/>
-        </w:rPr>
-        <w:t xml:space="preserve"> </w:t>
-      </w:r>
-      <w:proofErr w:type="spellStart"/>
-      <w:r>
-        <w:rPr>
-          <w:sz w:val="32"/>
-          <w:szCs w:val="32"/>
-        </w:rPr>
-        <w:t>so</w:t>
-      </w:r>
-      <w:proofErr w:type="spellEnd"/>
-      <w:r>
-        <w:rPr>
-          <w:sz w:val="32"/>
-          <w:szCs w:val="32"/>
-        </w:rPr>
-        <w:t xml:space="preserve"> </w:t>
-      </w:r>
-      <w:proofErr w:type="spellStart"/>
-      <w:r>
-        <w:rPr>
-          <w:sz w:val="32"/>
-          <w:szCs w:val="32"/>
-        </w:rPr>
-        <w:t>meticulous</w:t>
-      </w:r>
-      <w:proofErr w:type="spellEnd"/>
+      <w:r>
+        <w:rPr>
+          <w:sz w:val="32"/>
+          <w:szCs w:val="32"/>
+          <w:lang w:val="en-US"/>
+        </w:rPr>
+        <w:t>extremely</w:t>
+      </w:r>
+      <w:r>
+        <w:rPr>
+          <w:sz w:val="32"/>
+          <w:szCs w:val="32"/>
+          <w:lang w:val="en-US"/>
+        </w:rPr>
+        <w:t xml:space="preserve"> …</w:t>
+      </w:r>
+      <w:r>
+        <w:rPr>
+          <w:sz w:val="32"/>
+          <w:szCs w:val="32"/>
+          <w:lang w:val="en-US"/>
+        </w:rPr>
+        <w:t>attentive………</w:t>
+      </w:r>
+      <w:r>
+        <w:rPr>
+          <w:sz w:val="32"/>
+          <w:szCs w:val="32"/>
+          <w:lang w:val="en-US"/>
+        </w:rPr>
+        <w:t xml:space="preserve">………to details . </w:t>
+      </w:r>
+      <w:r>
+        <w:rPr>
+          <w:sz w:val="32"/>
+          <w:szCs w:val="32"/>
+          <w:lang w:val="en-US"/>
+        </w:rPr>
+        <w:t>He is so meticulous</w:t>
+      </w:r>
     </w:p>
     <w:p>
       <w:pPr>
@@ -633,25 +712,39 @@
           <w:szCs w:val="32"/>
           <w:lang w:val="en-US"/>
         </w:rPr>
-        <w:t xml:space="preserve">Most of my clients are …………………………….of help and devotion we provide </w:t>
-      </w:r>
-      <w:proofErr w:type="spellStart"/>
-      <w:r>
-        <w:rPr>
-          <w:sz w:val="32"/>
-          <w:szCs w:val="32"/>
-          <w:lang w:val="en-US"/>
-        </w:rPr>
-        <w:t>tchem</w:t>
-      </w:r>
-      <w:proofErr w:type="spellEnd"/>
-      <w:r>
-        <w:rPr>
-          <w:sz w:val="32"/>
-          <w:szCs w:val="32"/>
-          <w:lang w:val="en-US"/>
-        </w:rPr>
-        <w:t xml:space="preserve"> with</w:t>
+        <w:t>Most of my clients are …</w:t>
+      </w:r>
+      <w:r>
+        <w:rPr>
+          <w:sz w:val="32"/>
+          <w:szCs w:val="32"/>
+          <w:lang w:val="en-US"/>
+        </w:rPr>
+        <w:t>appreciative</w:t>
+      </w:r>
+      <w:r>
+        <w:rPr>
+          <w:sz w:val="32"/>
+          <w:szCs w:val="32"/>
+          <w:lang w:val="en-US"/>
+        </w:rPr>
+        <w:t>………………………….of</w:t>
+      </w:r>
+      <w:r>
+        <w:rPr>
+          <w:sz w:val="32"/>
+          <w:szCs w:val="32"/>
+          <w:lang w:val="en-US"/>
+        </w:rPr>
+        <w:t xml:space="preserve"> help and devotion we provide t</w:t>
+      </w:r>
+      <w:r>
+        <w:rPr>
+          <w:sz w:val="32"/>
+          <w:szCs w:val="32"/>
+          <w:lang w:val="en-US"/>
+        </w:rPr>
+        <w:t>hem with</w:t>
       </w:r>
     </w:p>
     <w:p>
@@ -673,35 +766,69 @@
           <w:szCs w:val="32"/>
           <w:lang w:val="en-US"/>
         </w:rPr>
-        <w:t>During negotiations some signs of courtesy and kindness can be ………………………..</w:t>
-      </w:r>
-    </w:p>
-    <w:p>
-      <w:pPr>
-        <w:rPr>
-          <w:sz w:val="32"/>
-          <w:szCs w:val="32"/>
-          <w:lang w:val="en-US"/>
-        </w:rPr>
-      </w:pPr>
-    </w:p>
-    <w:p>
-      <w:pPr>
-        <w:rPr>
-          <w:b/>
-          <w:sz w:val="32"/>
-          <w:szCs w:val="32"/>
-          <w:lang w:val="en-US"/>
-        </w:rPr>
-      </w:pPr>
-      <w:r>
-        <w:rPr>
-          <w:b/>
-          <w:sz w:val="32"/>
-          <w:szCs w:val="32"/>
-          <w:lang w:val="en-US"/>
-        </w:rPr>
-        <w:t>relent……………..</w:t>
+        <w:t>During negotiations some signs of courtesy and kindness can be …</w:t>
+      </w:r>
+      <w:r>
+        <w:rPr>
+          <w:sz w:val="32"/>
+          <w:szCs w:val="32"/>
+          <w:lang w:val="en-US"/>
+        </w:rPr>
+        <w:t>deceptive</w:t>
+      </w:r>
+      <w:r>
+        <w:rPr>
+          <w:sz w:val="32"/>
+          <w:szCs w:val="32"/>
+          <w:lang w:val="en-US"/>
+        </w:rPr>
+        <w:t>..</w:t>
+      </w:r>
+    </w:p>
+    <w:p>
+      <w:pPr>
+        <w:rPr>
+          <w:sz w:val="32"/>
+          <w:szCs w:val="32"/>
+          <w:lang w:val="en-US"/>
+        </w:rPr>
+      </w:pPr>
+    </w:p>
+    <w:p>
+      <w:pPr>
+        <w:rPr>
+          <w:b/>
+          <w:sz w:val="32"/>
+          <w:szCs w:val="32"/>
+          <w:lang w:val="en-US"/>
+        </w:rPr>
+      </w:pPr>
+      <w:r>
+        <w:rPr>
+          <w:b/>
+          <w:sz w:val="32"/>
+          <w:szCs w:val="32"/>
+          <w:lang w:val="en-US"/>
+        </w:rPr>
+        <w:t>relent</w:t>
+      </w:r>
+      <w:r>
+        <w:rPr>
+          <w:b/>
+          <w:sz w:val="32"/>
+          <w:szCs w:val="32"/>
+          <w:lang w:val="en-US"/>
+        </w:rPr>
+        <w:t>less</w:t>
+      </w:r>
+      <w:r>
+        <w:rPr>
+          <w:b/>
+          <w:sz w:val="32"/>
+          <w:szCs w:val="32"/>
+          <w:lang w:val="en-US"/>
+        </w:rPr>
+        <w:t>……………..</w:t>
       </w:r>
       <w:r>
         <w:rPr>
@@ -719,73 +846,112 @@
           <w:szCs w:val="32"/>
           <w:lang w:val="en-US"/>
         </w:rPr>
-        <w:t>flaw………..</w:t>
-      </w:r>
-    </w:p>
-    <w:p>
-      <w:pPr>
-        <w:rPr>
-          <w:sz w:val="32"/>
-          <w:szCs w:val="32"/>
-          <w:lang w:val="en-US"/>
-        </w:rPr>
-      </w:pPr>
-    </w:p>
-    <w:p>
-      <w:pPr>
-        <w:rPr>
-          <w:sz w:val="32"/>
-          <w:szCs w:val="32"/>
-          <w:lang w:val="en-US"/>
-        </w:rPr>
-      </w:pPr>
-      <w:r>
-        <w:rPr>
-          <w:sz w:val="32"/>
-          <w:szCs w:val="32"/>
-          <w:lang w:val="en-US"/>
-        </w:rPr>
-        <w:t>Only a …………………………person can achieve true success</w:t>
-      </w:r>
-    </w:p>
-    <w:p>
-      <w:pPr>
-        <w:rPr>
-          <w:sz w:val="32"/>
-          <w:szCs w:val="32"/>
-          <w:lang w:val="en-US"/>
-        </w:rPr>
-      </w:pPr>
-      <w:r>
-        <w:rPr>
-          <w:sz w:val="32"/>
-          <w:szCs w:val="32"/>
-          <w:lang w:val="en-US"/>
-        </w:rPr>
-        <w:lastRenderedPageBreak/>
-        <w:t>Software that we finally implemented was …………………..There was nothing to pick on</w:t>
-      </w:r>
-    </w:p>
-    <w:p>
-      <w:pPr>
-        <w:rPr>
-          <w:b/>
-          <w:sz w:val="32"/>
-          <w:szCs w:val="32"/>
-          <w:lang w:val="en-US"/>
-        </w:rPr>
-      </w:pPr>
-    </w:p>
-    <w:p>
-      <w:pPr>
-        <w:rPr>
-          <w:b/>
-          <w:sz w:val="32"/>
-          <w:szCs w:val="32"/>
-          <w:lang w:val="en-US"/>
-        </w:rPr>
-      </w:pPr>
-      <w:proofErr w:type="spellStart"/>
+        <w:t>flaw</w:t>
+      </w:r>
+      <w:r>
+        <w:rPr>
+          <w:b/>
+          <w:sz w:val="32"/>
+          <w:szCs w:val="32"/>
+          <w:lang w:val="en-US"/>
+        </w:rPr>
+        <w:t>less</w:t>
+      </w:r>
+      <w:r>
+        <w:rPr>
+          <w:b/>
+          <w:sz w:val="32"/>
+          <w:szCs w:val="32"/>
+          <w:lang w:val="en-US"/>
+        </w:rPr>
+        <w:t>………..</w:t>
+      </w:r>
+    </w:p>
+    <w:p>
+      <w:pPr>
+        <w:rPr>
+          <w:sz w:val="32"/>
+          <w:szCs w:val="32"/>
+          <w:lang w:val="en-US"/>
+        </w:rPr>
+      </w:pPr>
+      <w:r>
+        <w:rPr>
+          <w:sz w:val="32"/>
+          <w:szCs w:val="32"/>
+          <w:lang w:val="en-US"/>
+        </w:rPr>
+        <w:t>Only a …</w:t>
+      </w:r>
+      <w:r>
+        <w:rPr>
+          <w:sz w:val="32"/>
+          <w:szCs w:val="32"/>
+          <w:lang w:val="en-US"/>
+        </w:rPr>
+        <w:t>relentless</w:t>
+      </w:r>
+      <w:r>
+        <w:rPr>
+          <w:sz w:val="32"/>
+          <w:szCs w:val="32"/>
+          <w:lang w:val="en-US"/>
+        </w:rPr>
+        <w:t>………………………person can achieve true success</w:t>
+      </w:r>
+    </w:p>
+    <w:p>
+      <w:pPr>
+        <w:rPr>
+          <w:sz w:val="32"/>
+          <w:szCs w:val="32"/>
+          <w:lang w:val="en-US"/>
+        </w:rPr>
+      </w:pPr>
+      <w:r>
+        <w:rPr>
+          <w:sz w:val="32"/>
+          <w:szCs w:val="32"/>
+          <w:lang w:val="en-US"/>
+        </w:rPr>
+        <w:t>Software that we finally implemented was …</w:t>
+      </w:r>
+      <w:r>
+        <w:rPr>
+          <w:sz w:val="32"/>
+          <w:szCs w:val="32"/>
+          <w:lang w:val="en-US"/>
+        </w:rPr>
+        <w:t>flawless</w:t>
+      </w:r>
+      <w:r>
+        <w:rPr>
+          <w:sz w:val="32"/>
+          <w:szCs w:val="32"/>
+          <w:lang w:val="en-US"/>
+        </w:rPr>
+        <w:t>………………..There was nothing to pick on</w:t>
+      </w:r>
+    </w:p>
+    <w:p>
+      <w:pPr>
+        <w:rPr>
+          <w:b/>
+          <w:sz w:val="32"/>
+          <w:szCs w:val="32"/>
+          <w:lang w:val="en-US"/>
+        </w:rPr>
+      </w:pPr>
+    </w:p>
+    <w:p>
+      <w:pPr>
+        <w:rPr>
+          <w:b/>
+          <w:sz w:val="32"/>
+          <w:szCs w:val="32"/>
+          <w:lang w:val="en-US"/>
+        </w:rPr>
+      </w:pPr>
       <w:r>
         <w:rPr>
           <w:b/>
@@ -795,7 +961,15 @@
         </w:rPr>
         <w:t>strik</w:t>
       </w:r>
-      <w:proofErr w:type="spellEnd"/>
+      <w:r>
+        <w:rPr>
+          <w:b/>
+          <w:sz w:val="32"/>
+          <w:szCs w:val="32"/>
+          <w:lang w:val="en-US"/>
+        </w:rPr>
+        <w:t>ing</w:t>
+      </w:r>
       <w:r>
         <w:rPr>
           <w:b/>
@@ -821,19 +995,17 @@
           <w:szCs w:val="32"/>
           <w:lang w:val="en-US"/>
         </w:rPr>
-        <w:t xml:space="preserve">aggravate………., </w:t>
-      </w:r>
-      <w:proofErr w:type="spellStart"/>
-      <w:r>
-        <w:rPr>
-          <w:b/>
-          <w:sz w:val="32"/>
-          <w:szCs w:val="32"/>
-          <w:lang w:val="en-US"/>
-        </w:rPr>
-        <w:t>underly</w:t>
-      </w:r>
-      <w:proofErr w:type="spellEnd"/>
+        <w:t>aggravate………., underly</w:t>
+      </w:r>
+      <w:r>
+        <w:rPr>
+          <w:b/>
+          <w:sz w:val="32"/>
+          <w:szCs w:val="32"/>
+          <w:lang w:val="en-US"/>
+        </w:rPr>
+        <w:t>ing</w:t>
+      </w:r>
       <w:r>
         <w:rPr>
           <w:b/>
@@ -859,19 +1031,35 @@
           <w:szCs w:val="32"/>
           <w:lang w:val="en-US"/>
         </w:rPr>
-        <w:t xml:space="preserve">tagger………….., </w:t>
-      </w:r>
-      <w:proofErr w:type="spellStart"/>
-      <w:r>
-        <w:rPr>
-          <w:b/>
-          <w:sz w:val="32"/>
-          <w:szCs w:val="32"/>
-          <w:lang w:val="en-US"/>
-        </w:rPr>
-        <w:t>puzzl</w:t>
-      </w:r>
-      <w:proofErr w:type="spellEnd"/>
+        <w:t>tagger</w:t>
+      </w:r>
+      <w:r>
+        <w:rPr>
+          <w:b/>
+          <w:sz w:val="32"/>
+          <w:szCs w:val="32"/>
+          <w:lang w:val="en-US"/>
+        </w:rPr>
+        <w:t>ing</w:t>
+      </w:r>
+      <w:r>
+        <w:rPr>
+          <w:b/>
+          <w:sz w:val="32"/>
+          <w:szCs w:val="32"/>
+          <w:lang w:val="en-US"/>
+        </w:rPr>
+        <w:t>………….., puzzl</w:t>
+      </w:r>
+      <w:r>
+        <w:rPr>
+          <w:b/>
+          <w:sz w:val="32"/>
+          <w:szCs w:val="32"/>
+          <w:lang w:val="en-US"/>
+        </w:rPr>
+        <w:t>ing</w:t>
+      </w:r>
       <w:r>
         <w:rPr>
           <w:b/>
@@ -908,7 +1096,6 @@
         </w:rPr>
         <w:t xml:space="preserve">, </w:t>
       </w:r>
-      <w:proofErr w:type="spellStart"/>
       <w:r>
         <w:rPr>
           <w:b/>
@@ -918,7 +1105,15 @@
         </w:rPr>
         <w:t>thriv</w:t>
       </w:r>
-      <w:proofErr w:type="spellEnd"/>
+      <w:r>
+        <w:rPr>
+          <w:b/>
+          <w:sz w:val="32"/>
+          <w:szCs w:val="32"/>
+          <w:lang w:val="en-US"/>
+        </w:rPr>
+        <w:t>ing</w:t>
+      </w:r>
       <w:r>
         <w:rPr>
           <w:b/>
@@ -944,50 +1139,100 @@
           <w:szCs w:val="32"/>
           <w:lang w:val="en-US"/>
         </w:rPr>
-        <w:t>smash………..</w:t>
-      </w:r>
-    </w:p>
-    <w:p>
-      <w:pPr>
-        <w:rPr>
-          <w:sz w:val="32"/>
-          <w:szCs w:val="32"/>
-          <w:lang w:val="en-US"/>
-        </w:rPr>
-      </w:pPr>
-    </w:p>
-    <w:p>
-      <w:pPr>
-        <w:rPr>
-          <w:sz w:val="32"/>
-          <w:szCs w:val="32"/>
-          <w:lang w:val="en-US"/>
-        </w:rPr>
-      </w:pPr>
-      <w:r>
-        <w:rPr>
-          <w:sz w:val="32"/>
-          <w:szCs w:val="32"/>
-          <w:lang w:val="en-US"/>
-        </w:rPr>
-        <w:t>1. They offered ………………………..amount of money for our company</w:t>
-      </w:r>
-    </w:p>
-    <w:p>
-      <w:pPr>
-        <w:rPr>
-          <w:sz w:val="32"/>
-          <w:szCs w:val="32"/>
-          <w:lang w:val="en-US"/>
-        </w:rPr>
-      </w:pPr>
-      <w:r>
-        <w:rPr>
-          <w:sz w:val="32"/>
-          <w:szCs w:val="32"/>
-          <w:lang w:val="en-US"/>
-        </w:rPr>
-        <w:t xml:space="preserve">2. The………………………..cause of our disastrous situation barriers </w:t>
+        <w:t>smash</w:t>
+      </w:r>
+      <w:r>
+        <w:rPr>
+          <w:b/>
+          <w:sz w:val="32"/>
+          <w:szCs w:val="32"/>
+          <w:lang w:val="en-US"/>
+        </w:rPr>
+        <w:t>ing</w:t>
+      </w:r>
+      <w:r>
+        <w:rPr>
+          <w:b/>
+          <w:sz w:val="32"/>
+          <w:szCs w:val="32"/>
+          <w:lang w:val="en-US"/>
+        </w:rPr>
+        <w:t>………..</w:t>
+      </w:r>
+    </w:p>
+    <w:p>
+      <w:pPr>
+        <w:rPr>
+          <w:sz w:val="32"/>
+          <w:szCs w:val="32"/>
+          <w:lang w:val="en-US"/>
+        </w:rPr>
+      </w:pPr>
+    </w:p>
+    <w:p>
+      <w:pPr>
+        <w:rPr>
+          <w:sz w:val="32"/>
+          <w:szCs w:val="32"/>
+          <w:lang w:val="en-US"/>
+        </w:rPr>
+      </w:pPr>
+      <w:r>
+        <w:rPr>
+          <w:sz w:val="32"/>
+          <w:szCs w:val="32"/>
+          <w:lang w:val="en-US"/>
+        </w:rPr>
+        <w:t>1. They offered …</w:t>
+      </w:r>
+      <w:r>
+        <w:rPr>
+          <w:sz w:val="32"/>
+          <w:szCs w:val="32"/>
+          <w:lang w:val="en-US"/>
+        </w:rPr>
+        <w:t>striking</w:t>
+      </w:r>
+      <w:r>
+        <w:rPr>
+          <w:sz w:val="32"/>
+          <w:szCs w:val="32"/>
+          <w:lang w:val="en-US"/>
+        </w:rPr>
+        <w:t>……………………..amount of money for our company</w:t>
+      </w:r>
+    </w:p>
+    <w:p>
+      <w:pPr>
+        <w:rPr>
+          <w:sz w:val="32"/>
+          <w:szCs w:val="32"/>
+          <w:lang w:val="en-US"/>
+        </w:rPr>
+      </w:pPr>
+      <w:r>
+        <w:rPr>
+          <w:sz w:val="32"/>
+          <w:szCs w:val="32"/>
+          <w:lang w:val="en-US"/>
+        </w:rPr>
+        <w:t>2. The…</w:t>
+      </w:r>
+      <w:r>
+        <w:rPr>
+          <w:sz w:val="32"/>
+          <w:szCs w:val="32"/>
+          <w:lang w:val="en-US"/>
+        </w:rPr>
+        <w:t>underlying</w:t>
+      </w:r>
+      <w:r>
+        <w:rPr>
+          <w:sz w:val="32"/>
+          <w:szCs w:val="32"/>
+          <w:lang w:val="en-US"/>
+        </w:rPr>
+        <w:t xml:space="preserve">……………………..cause of our disastrous situation barriers </w:t>
       </w:r>
     </w:p>
     <w:p>
@@ -1029,7 +1274,23 @@
           <w:szCs w:val="32"/>
           <w:lang w:val="en-US"/>
         </w:rPr>
-        <w:t>. Magazine has published …………………………..article about one of the most prominent politicians in Poland</w:t>
+        <w:t>. Magazine has published …</w:t>
+      </w:r>
+      <w:r>
+        <w:rPr>
+          <w:sz w:val="32"/>
+          <w:szCs w:val="32"/>
+          <w:lang w:val="en-US"/>
+        </w:rPr>
+        <w:t>compromising</w:t>
+      </w:r>
+      <w:r>
+        <w:rPr>
+          <w:sz w:val="32"/>
+          <w:szCs w:val="32"/>
+          <w:lang w:val="en-US"/>
+        </w:rPr>
+        <w:t>………………………..article about one of the most prominent politicians in Poland</w:t>
       </w:r>
     </w:p>
     <w:p>
@@ -1054,93 +1315,163 @@
           <w:szCs w:val="32"/>
           <w:lang w:val="en-US"/>
         </w:rPr>
-        <w:t>. It was a ………………………….victory. We won this tender leaving everybody behind</w:t>
-      </w:r>
-    </w:p>
-    <w:p>
-      <w:pPr>
-        <w:rPr>
-          <w:sz w:val="32"/>
-          <w:szCs w:val="32"/>
-          <w:lang w:val="en-US"/>
-        </w:rPr>
-      </w:pPr>
-      <w:r>
-        <w:rPr>
-          <w:sz w:val="32"/>
-          <w:szCs w:val="32"/>
-          <w:lang w:val="en-US"/>
-        </w:rPr>
-        <w:t>5. Economic crisis has been one of the reasons of ………………………sales. Our sales has plummeted</w:t>
-      </w:r>
-    </w:p>
-    <w:p>
-      <w:pPr>
-        <w:rPr>
-          <w:sz w:val="32"/>
-          <w:szCs w:val="32"/>
-          <w:lang w:val="en-US"/>
-        </w:rPr>
-      </w:pPr>
-      <w:r>
-        <w:rPr>
-          <w:sz w:val="32"/>
-          <w:szCs w:val="32"/>
-          <w:lang w:val="en-US"/>
-        </w:rPr>
-        <w:t xml:space="preserve">6. Our company is ……………………….at the moment. We have reached turnover of 5,000 0000 </w:t>
-      </w:r>
-      <w:proofErr w:type="spellStart"/>
-      <w:r>
-        <w:rPr>
-          <w:sz w:val="32"/>
-          <w:szCs w:val="32"/>
-          <w:lang w:val="en-US"/>
-        </w:rPr>
-        <w:t>zl</w:t>
-      </w:r>
-      <w:proofErr w:type="spellEnd"/>
-      <w:r>
-        <w:rPr>
-          <w:sz w:val="32"/>
-          <w:szCs w:val="32"/>
-          <w:lang w:val="en-US"/>
-        </w:rPr>
-        <w:t>. Our sales has gone through the roof and surpassed our expectations</w:t>
-      </w:r>
-    </w:p>
-    <w:p>
-      <w:pPr>
-        <w:rPr>
-          <w:sz w:val="32"/>
-          <w:szCs w:val="32"/>
-          <w:lang w:val="en-US"/>
-        </w:rPr>
-      </w:pPr>
-      <w:r>
-        <w:rPr>
-          <w:sz w:val="32"/>
-          <w:szCs w:val="32"/>
-          <w:lang w:val="en-US"/>
-        </w:rPr>
-        <w:t>7.There is a …………………………..difference between our approach to business ethics and approach of our competitors</w:t>
-      </w:r>
-    </w:p>
-    <w:p>
-      <w:pPr>
-        <w:rPr>
-          <w:sz w:val="32"/>
-          <w:szCs w:val="32"/>
-          <w:lang w:val="en-US"/>
-        </w:rPr>
-      </w:pPr>
-      <w:r>
-        <w:rPr>
-          <w:sz w:val="32"/>
-          <w:szCs w:val="32"/>
-          <w:lang w:val="en-US"/>
-        </w:rPr>
-        <w:t>8. Their decision to grant this project to such inexperienced company is still…………………………..to me</w:t>
+        <w:t>. It was a …</w:t>
+      </w:r>
+      <w:r>
+        <w:rPr>
+          <w:sz w:val="32"/>
+          <w:szCs w:val="32"/>
+          <w:lang w:val="en-US"/>
+        </w:rPr>
+        <w:t>smashing</w:t>
+      </w:r>
+      <w:r>
+        <w:rPr>
+          <w:sz w:val="32"/>
+          <w:szCs w:val="32"/>
+          <w:lang w:val="en-US"/>
+        </w:rPr>
+        <w:t>……………………….victory. We won this tender leaving everybody behind</w:t>
+      </w:r>
+    </w:p>
+    <w:p>
+      <w:pPr>
+        <w:rPr>
+          <w:sz w:val="32"/>
+          <w:szCs w:val="32"/>
+          <w:lang w:val="en-US"/>
+        </w:rPr>
+      </w:pPr>
+      <w:r>
+        <w:rPr>
+          <w:sz w:val="32"/>
+          <w:szCs w:val="32"/>
+          <w:lang w:val="en-US"/>
+        </w:rPr>
+        <w:t>5. Economic crisis has been one of the reasons of …</w:t>
+      </w:r>
+      <w:r>
+        <w:rPr>
+          <w:sz w:val="32"/>
+          <w:szCs w:val="32"/>
+          <w:lang w:val="en-US"/>
+        </w:rPr>
+        <w:t>aggravating</w:t>
+      </w:r>
+      <w:r>
+        <w:rPr>
+          <w:sz w:val="32"/>
+          <w:szCs w:val="32"/>
+          <w:lang w:val="en-US"/>
+        </w:rPr>
+        <w:t>…………</w:t>
+      </w:r>
+      <w:r>
+        <w:rPr>
+          <w:sz w:val="32"/>
+          <w:szCs w:val="32"/>
+          <w:lang w:val="en-US"/>
+        </w:rPr>
+        <w:t>………sales. Our sales has plummeted</w:t>
+      </w:r>
+    </w:p>
+    <w:p>
+      <w:pPr>
+        <w:rPr>
+          <w:sz w:val="32"/>
+          <w:szCs w:val="32"/>
+          <w:lang w:val="en-US"/>
+        </w:rPr>
+      </w:pPr>
+      <w:r>
+        <w:rPr>
+          <w:sz w:val="32"/>
+          <w:szCs w:val="32"/>
+          <w:lang w:val="en-US"/>
+        </w:rPr>
+        <w:t>6. Our company is …</w:t>
+      </w:r>
+      <w:r>
+        <w:rPr>
+          <w:sz w:val="32"/>
+          <w:szCs w:val="32"/>
+          <w:lang w:val="en-US"/>
+        </w:rPr>
+        <w:t>thriving</w:t>
+      </w:r>
+      <w:r>
+        <w:rPr>
+          <w:sz w:val="32"/>
+          <w:szCs w:val="32"/>
+          <w:lang w:val="en-US"/>
+        </w:rPr>
+        <w:t>…………………….at the moment. We have reached turnover of 5,000 0000 zl. Our sales has gone through the roof and surpassed our expectations</w:t>
+      </w:r>
+    </w:p>
+    <w:p>
+      <w:pPr>
+        <w:rPr>
+          <w:sz w:val="32"/>
+          <w:szCs w:val="32"/>
+          <w:lang w:val="en-US"/>
+        </w:rPr>
+      </w:pPr>
+      <w:r>
+        <w:rPr>
+          <w:sz w:val="32"/>
+          <w:szCs w:val="32"/>
+          <w:lang w:val="en-US"/>
+        </w:rPr>
+        <w:t>7.There is a …</w:t>
+      </w:r>
+      <w:r>
+        <w:rPr>
+          <w:sz w:val="32"/>
+          <w:szCs w:val="32"/>
+          <w:lang w:val="en-US"/>
+        </w:rPr>
+        <w:t>staggering</w:t>
+      </w:r>
+      <w:r>
+        <w:rPr>
+          <w:sz w:val="32"/>
+          <w:szCs w:val="32"/>
+          <w:lang w:val="en-US"/>
+        </w:rPr>
+        <w:t>………………………..difference between our approach to business ethics and approach of our competitors</w:t>
+      </w:r>
+    </w:p>
+    <w:p>
+      <w:pPr>
+        <w:rPr>
+          <w:sz w:val="32"/>
+          <w:szCs w:val="32"/>
+          <w:lang w:val="en-US"/>
+        </w:rPr>
+      </w:pPr>
+      <w:r>
+        <w:rPr>
+          <w:sz w:val="32"/>
+          <w:szCs w:val="32"/>
+          <w:lang w:val="en-US"/>
+        </w:rPr>
+        <w:t>8. Their decision to grant this project to such inexperienced company is still…</w:t>
+      </w:r>
+      <w:r>
+        <w:rPr>
+          <w:sz w:val="32"/>
+          <w:szCs w:val="32"/>
+          <w:lang w:val="en-US"/>
+        </w:rPr>
+        <w:t>puzzling</w:t>
+      </w:r>
+      <w:r>
+        <w:rPr>
+          <w:sz w:val="32"/>
+          <w:szCs w:val="32"/>
+          <w:lang w:val="en-US"/>
+        </w:rPr>
+        <w:t>………………………..to me</w:t>
       </w:r>
     </w:p>
     <w:p>
@@ -1172,25 +1503,26 @@
           <w:b/>
           <w:sz w:val="32"/>
           <w:szCs w:val="32"/>
-        </w:rPr>
-      </w:pPr>
-      <w:proofErr w:type="spellStart"/>
+          <w:lang w:val="en-US"/>
+        </w:rPr>
+      </w:pPr>
       <w:r>
         <w:rPr>
           <w:rFonts w:ascii="Arial" w:hAnsi="Arial" w:cs="Arial"/>
           <w:b/>
           <w:sz w:val="32"/>
           <w:szCs w:val="32"/>
-        </w:rPr>
-        <w:t>unmissi</w:t>
-      </w:r>
-      <w:proofErr w:type="spellEnd"/>
+          <w:lang w:val="en-US"/>
+        </w:rPr>
+        <w:t>unmissable</w:t>
+      </w:r>
       <w:r>
         <w:rPr>
           <w:rFonts w:ascii="Arial" w:hAnsi="Arial" w:cs="Arial"/>
           <w:b/>
           <w:sz w:val="32"/>
           <w:szCs w:val="32"/>
+          <w:lang w:val="en-US"/>
         </w:rPr>
         <w:t>………..</w:t>
       </w:r>
@@ -1200,18 +1532,139 @@
           <w:b/>
           <w:sz w:val="32"/>
           <w:szCs w:val="32"/>
+          <w:lang w:val="en-US"/>
+        </w:rPr>
+        <w:t>, i</w:t>
+      </w:r>
+      <w:r>
+        <w:rPr>
+          <w:rFonts w:ascii="Arial" w:hAnsi="Arial" w:cs="Arial"/>
+          <w:b/>
+          <w:sz w:val="32"/>
+          <w:szCs w:val="32"/>
+          <w:lang w:val="en-US"/>
+        </w:rPr>
+        <w:t>nexhausti</w:t>
+      </w:r>
+      <w:r>
+        <w:rPr>
+          <w:rFonts w:ascii="Arial" w:hAnsi="Arial" w:cs="Arial"/>
+          <w:b/>
+          <w:sz w:val="32"/>
+          <w:szCs w:val="32"/>
+          <w:lang w:val="en-US"/>
+        </w:rPr>
+        <w:t>ble</w:t>
+      </w:r>
+      <w:r>
+        <w:rPr>
+          <w:rFonts w:ascii="Arial" w:hAnsi="Arial" w:cs="Arial"/>
+          <w:b/>
+          <w:sz w:val="32"/>
+          <w:szCs w:val="32"/>
+          <w:lang w:val="en-US"/>
+        </w:rPr>
+        <w:t>……..</w:t>
+      </w:r>
+      <w:r>
+        <w:rPr>
+          <w:rFonts w:ascii="Arial" w:hAnsi="Arial" w:cs="Arial"/>
+          <w:b/>
+          <w:sz w:val="32"/>
+          <w:szCs w:val="32"/>
+          <w:lang w:val="en-US"/>
+        </w:rPr>
+        <w:t>, i</w:t>
+      </w:r>
+      <w:r>
+        <w:rPr>
+          <w:rFonts w:ascii="Arial" w:hAnsi="Arial" w:cs="Arial"/>
+          <w:b/>
+          <w:sz w:val="32"/>
+          <w:szCs w:val="32"/>
+          <w:lang w:val="en-US"/>
+        </w:rPr>
+        <w:t>mplausi</w:t>
+      </w:r>
+      <w:r>
+        <w:rPr>
+          <w:rFonts w:ascii="Arial" w:hAnsi="Arial" w:cs="Arial"/>
+          <w:b/>
+          <w:sz w:val="32"/>
+          <w:szCs w:val="32"/>
+          <w:lang w:val="en-US"/>
+        </w:rPr>
+        <w:t>ble</w:t>
+      </w:r>
+      <w:r>
+        <w:rPr>
+          <w:rFonts w:ascii="Arial" w:hAnsi="Arial" w:cs="Arial"/>
+          <w:b/>
+          <w:sz w:val="32"/>
+          <w:szCs w:val="32"/>
+          <w:lang w:val="en-US"/>
+        </w:rPr>
+        <w:t>…………..</w:t>
+      </w:r>
+      <w:r>
+        <w:rPr>
+          <w:rFonts w:ascii="Arial" w:hAnsi="Arial" w:cs="Arial"/>
+          <w:b/>
+          <w:sz w:val="32"/>
+          <w:szCs w:val="32"/>
+          <w:lang w:val="en-US"/>
+        </w:rPr>
+        <w:t xml:space="preserve"> , </w:t>
+      </w:r>
+      <w:r>
+        <w:rPr>
+          <w:rFonts w:ascii="Arial" w:hAnsi="Arial" w:cs="Arial"/>
+          <w:b/>
+          <w:sz w:val="32"/>
+          <w:szCs w:val="32"/>
+          <w:lang w:val="en-US"/>
+        </w:rPr>
+        <w:t>feasi</w:t>
+      </w:r>
+      <w:r>
+        <w:rPr>
+          <w:rFonts w:ascii="Arial" w:hAnsi="Arial" w:cs="Arial"/>
+          <w:b/>
+          <w:sz w:val="32"/>
+          <w:szCs w:val="32"/>
+          <w:lang w:val="en-US"/>
+        </w:rPr>
+        <w:t>ble</w:t>
+      </w:r>
+      <w:r>
+        <w:rPr>
+          <w:rFonts w:ascii="Arial" w:hAnsi="Arial" w:cs="Arial"/>
+          <w:b/>
+          <w:sz w:val="32"/>
+          <w:szCs w:val="32"/>
+          <w:lang w:val="en-US"/>
+        </w:rPr>
+        <w:t>………….</w:t>
+      </w:r>
+      <w:r>
+        <w:rPr>
+          <w:rFonts w:ascii="Arial" w:hAnsi="Arial" w:cs="Arial"/>
+          <w:b/>
+          <w:sz w:val="32"/>
+          <w:szCs w:val="32"/>
+          <w:lang w:val="en-US"/>
         </w:rPr>
         <w:t xml:space="preserve">, </w:t>
       </w:r>
-      <w:proofErr w:type="spellStart"/>
       <w:r>
         <w:rPr>
           <w:rFonts w:ascii="Arial" w:hAnsi="Arial" w:cs="Arial"/>
           <w:b/>
           <w:sz w:val="32"/>
           <w:szCs w:val="32"/>
-        </w:rPr>
-        <w:t>i</w:t>
+          <w:lang w:val="en-US"/>
+        </w:rPr>
+        <w:t>reconcila</w:t>
       </w:r>
       <w:r>
         <w:rPr>
@@ -1219,194 +1672,93 @@
           <w:b/>
           <w:sz w:val="32"/>
           <w:szCs w:val="32"/>
-        </w:rPr>
-        <w:t>nexhausti</w:t>
-      </w:r>
-      <w:proofErr w:type="spellEnd"/>
+          <w:lang w:val="en-US"/>
+        </w:rPr>
+        <w:t>ble</w:t>
+      </w:r>
       <w:r>
         <w:rPr>
           <w:rFonts w:ascii="Arial" w:hAnsi="Arial" w:cs="Arial"/>
           <w:b/>
           <w:sz w:val="32"/>
           <w:szCs w:val="32"/>
-        </w:rPr>
-        <w:t>……..</w:t>
+          <w:lang w:val="en-US"/>
+        </w:rPr>
+        <w:t>……………..,</w:t>
       </w:r>
       <w:r>
         <w:rPr>
           <w:rFonts w:ascii="Arial" w:hAnsi="Arial" w:cs="Arial"/>
           <w:b/>
-          <w:sz w:val="32"/>
-          <w:szCs w:val="32"/>
-        </w:rPr>
-        <w:t xml:space="preserve">, </w:t>
-      </w:r>
-      <w:proofErr w:type="spellStart"/>
+          <w:bCs/>
+          <w:sz w:val="32"/>
+          <w:szCs w:val="32"/>
+          <w:lang w:val="en-US"/>
+        </w:rPr>
+        <w:t xml:space="preserve"> invaria</w:t>
+      </w:r>
       <w:r>
         <w:rPr>
           <w:rFonts w:ascii="Arial" w:hAnsi="Arial" w:cs="Arial"/>
           <w:b/>
-          <w:sz w:val="32"/>
-          <w:szCs w:val="32"/>
-        </w:rPr>
-        <w:t>i</w:t>
+          <w:bCs/>
+          <w:sz w:val="32"/>
+          <w:szCs w:val="32"/>
+          <w:lang w:val="en-US"/>
+        </w:rPr>
+        <w:t>ble</w:t>
       </w:r>
       <w:r>
         <w:rPr>
           <w:rFonts w:ascii="Arial" w:hAnsi="Arial" w:cs="Arial"/>
           <w:b/>
-          <w:sz w:val="32"/>
-          <w:szCs w:val="32"/>
-        </w:rPr>
-        <w:t>mplausi</w:t>
-      </w:r>
-      <w:proofErr w:type="spellEnd"/>
+          <w:bCs/>
+          <w:sz w:val="32"/>
+          <w:szCs w:val="32"/>
+          <w:lang w:val="en-US"/>
+        </w:rPr>
+        <w:t>……………</w:t>
+      </w:r>
       <w:r>
         <w:rPr>
           <w:rFonts w:ascii="Arial" w:hAnsi="Arial" w:cs="Arial"/>
           <w:b/>
-          <w:sz w:val="32"/>
-          <w:szCs w:val="32"/>
-        </w:rPr>
-        <w:t>…………..</w:t>
+          <w:bCs/>
+          <w:sz w:val="32"/>
+          <w:szCs w:val="32"/>
+          <w:lang w:val="en-US"/>
+        </w:rPr>
+        <w:t>, discerni</w:t>
       </w:r>
       <w:r>
         <w:rPr>
           <w:rFonts w:ascii="Arial" w:hAnsi="Arial" w:cs="Arial"/>
           <w:b/>
-          <w:sz w:val="32"/>
-          <w:szCs w:val="32"/>
-        </w:rPr>
-        <w:t xml:space="preserve"> , </w:t>
-      </w:r>
-      <w:proofErr w:type="spellStart"/>
+          <w:bCs/>
+          <w:sz w:val="32"/>
+          <w:szCs w:val="32"/>
+          <w:lang w:val="en-US"/>
+        </w:rPr>
+        <w:t>ble</w:t>
+      </w:r>
       <w:r>
         <w:rPr>
           <w:rFonts w:ascii="Arial" w:hAnsi="Arial" w:cs="Arial"/>
           <w:b/>
-          <w:sz w:val="32"/>
-          <w:szCs w:val="32"/>
-        </w:rPr>
-        <w:t>feasi</w:t>
-      </w:r>
-      <w:proofErr w:type="spellEnd"/>
-      <w:r>
-        <w:rPr>
-          <w:rFonts w:ascii="Arial" w:hAnsi="Arial" w:cs="Arial"/>
-          <w:b/>
-          <w:sz w:val="32"/>
-          <w:szCs w:val="32"/>
-        </w:rPr>
-        <w:t>………….</w:t>
-      </w:r>
-      <w:r>
-        <w:rPr>
-          <w:rFonts w:ascii="Arial" w:hAnsi="Arial" w:cs="Arial"/>
-          <w:b/>
-          <w:sz w:val="32"/>
-          <w:szCs w:val="32"/>
-        </w:rPr>
-        <w:t xml:space="preserve">, </w:t>
-      </w:r>
-      <w:proofErr w:type="spellStart"/>
-      <w:r>
-        <w:rPr>
-          <w:rFonts w:ascii="Arial" w:hAnsi="Arial" w:cs="Arial"/>
-          <w:b/>
-          <w:sz w:val="32"/>
-          <w:szCs w:val="32"/>
-        </w:rPr>
-        <w:t>reconcila</w:t>
-      </w:r>
-      <w:proofErr w:type="spellEnd"/>
-      <w:r>
-        <w:rPr>
-          <w:rFonts w:ascii="Arial" w:hAnsi="Arial" w:cs="Arial"/>
-          <w:b/>
-          <w:sz w:val="32"/>
-          <w:szCs w:val="32"/>
+          <w:bCs/>
+          <w:sz w:val="32"/>
+          <w:szCs w:val="32"/>
+          <w:lang w:val="en-US"/>
         </w:rPr>
         <w:t>……………..</w:t>
       </w:r>
-      <w:r>
-        <w:rPr>
-          <w:rFonts w:ascii="Arial" w:hAnsi="Arial" w:cs="Arial"/>
-          <w:b/>
-          <w:sz w:val="32"/>
-          <w:szCs w:val="32"/>
-        </w:rPr>
-        <w:t>,</w:t>
-      </w:r>
-      <w:r>
-        <w:rPr>
-          <w:rFonts w:ascii="Arial" w:hAnsi="Arial" w:cs="Arial"/>
-          <w:b/>
-          <w:bCs/>
-          <w:sz w:val="32"/>
-          <w:szCs w:val="32"/>
-        </w:rPr>
-        <w:t xml:space="preserve"> </w:t>
-      </w:r>
-      <w:proofErr w:type="spellStart"/>
-      <w:r>
-        <w:rPr>
-          <w:rFonts w:ascii="Arial" w:hAnsi="Arial" w:cs="Arial"/>
-          <w:b/>
-          <w:bCs/>
-          <w:sz w:val="32"/>
-          <w:szCs w:val="32"/>
-        </w:rPr>
-        <w:t>invaria</w:t>
-      </w:r>
-      <w:proofErr w:type="spellEnd"/>
-      <w:r>
-        <w:rPr>
-          <w:rFonts w:ascii="Arial" w:hAnsi="Arial" w:cs="Arial"/>
-          <w:b/>
-          <w:bCs/>
-          <w:sz w:val="32"/>
-          <w:szCs w:val="32"/>
-        </w:rPr>
-        <w:t>……………</w:t>
-      </w:r>
-      <w:r>
-        <w:rPr>
-          <w:rFonts w:ascii="Arial" w:hAnsi="Arial" w:cs="Arial"/>
-          <w:b/>
-          <w:bCs/>
-          <w:sz w:val="32"/>
-          <w:szCs w:val="32"/>
-        </w:rPr>
-        <w:t xml:space="preserve">, </w:t>
-      </w:r>
-      <w:proofErr w:type="spellStart"/>
-      <w:r>
-        <w:rPr>
-          <w:rFonts w:ascii="Arial" w:hAnsi="Arial" w:cs="Arial"/>
-          <w:b/>
-          <w:bCs/>
-          <w:sz w:val="32"/>
-          <w:szCs w:val="32"/>
-        </w:rPr>
-        <w:t>discerni</w:t>
-      </w:r>
-      <w:proofErr w:type="spellEnd"/>
-      <w:r>
-        <w:rPr>
-          <w:rFonts w:ascii="Arial" w:hAnsi="Arial" w:cs="Arial"/>
-          <w:b/>
-          <w:bCs/>
-          <w:sz w:val="32"/>
-          <w:szCs w:val="32"/>
-        </w:rPr>
-        <w:t>……………..</w:t>
-      </w:r>
-    </w:p>
-    <w:p>
-      <w:pPr>
-        <w:rPr>
-          <w:sz w:val="32"/>
-          <w:szCs w:val="32"/>
+    </w:p>
+    <w:p>
+      <w:pPr>
+        <w:rPr>
+          <w:sz w:val="32"/>
+          <w:szCs w:val="32"/>
+          <w:lang w:val="en-US"/>
         </w:rPr>
       </w:pPr>
     </w:p>
@@ -1429,25 +1781,39 @@
           <w:szCs w:val="32"/>
           <w:lang w:val="en-US"/>
         </w:rPr>
-        <w:t xml:space="preserve">Their arguments occurred to be ……………………………..They simply </w:t>
-      </w:r>
-      <w:proofErr w:type="spellStart"/>
-      <w:r>
-        <w:rPr>
-          <w:sz w:val="32"/>
-          <w:szCs w:val="32"/>
-          <w:lang w:val="en-US"/>
-        </w:rPr>
-        <w:t>did’t</w:t>
-      </w:r>
-      <w:proofErr w:type="spellEnd"/>
-      <w:r>
-        <w:rPr>
-          <w:sz w:val="32"/>
-          <w:szCs w:val="32"/>
-          <w:lang w:val="en-US"/>
-        </w:rPr>
-        <w:t xml:space="preserve"> convince us</w:t>
+        <w:t>Their arguments occurred to be …</w:t>
+      </w:r>
+      <w:r>
+        <w:rPr>
+          <w:sz w:val="32"/>
+          <w:szCs w:val="32"/>
+          <w:lang w:val="en-US"/>
+        </w:rPr>
+        <w:t>implausible</w:t>
+      </w:r>
+      <w:r>
+        <w:rPr>
+          <w:sz w:val="32"/>
+          <w:szCs w:val="32"/>
+          <w:lang w:val="en-US"/>
+        </w:rPr>
+        <w:t>…………………………..They simply did</w:t>
+      </w:r>
+      <w:r>
+        <w:rPr>
+          <w:sz w:val="32"/>
+          <w:szCs w:val="32"/>
+          <w:lang w:val="en-US"/>
+        </w:rPr>
+        <w:t>n</w:t>
+      </w:r>
+      <w:r>
+        <w:rPr>
+          <w:sz w:val="32"/>
+          <w:szCs w:val="32"/>
+          <w:lang w:val="en-US"/>
+        </w:rPr>
+        <w:t>’t convince us</w:t>
       </w:r>
     </w:p>
     <w:p>
@@ -1469,7 +1835,6 @@
           <w:szCs w:val="32"/>
           <w:lang w:val="en-US"/>
         </w:rPr>
-        <w:lastRenderedPageBreak/>
         <w:t xml:space="preserve">Despite the fact that at the beginning we couldn’t reach compromise our </w:t>
       </w:r>
       <w:r>
@@ -1494,25 +1859,39 @@
           <w:szCs w:val="32"/>
           <w:lang w:val="en-US"/>
         </w:rPr>
-        <w:t xml:space="preserve">ew </w:t>
-      </w:r>
-      <w:proofErr w:type="spellStart"/>
-      <w:r>
-        <w:rPr>
-          <w:sz w:val="32"/>
-          <w:szCs w:val="32"/>
-          <w:lang w:val="en-US"/>
-        </w:rPr>
-        <w:t>occured</w:t>
-      </w:r>
-      <w:proofErr w:type="spellEnd"/>
-      <w:r>
-        <w:rPr>
-          <w:sz w:val="32"/>
-          <w:szCs w:val="32"/>
-          <w:lang w:val="en-US"/>
-        </w:rPr>
-        <w:t xml:space="preserve"> to be……………………..</w:t>
+        <w:t>ew occur</w:t>
+      </w:r>
+      <w:r>
+        <w:rPr>
+          <w:sz w:val="32"/>
+          <w:szCs w:val="32"/>
+          <w:lang w:val="en-US"/>
+        </w:rPr>
+        <w:t>r</w:t>
+      </w:r>
+      <w:r>
+        <w:rPr>
+          <w:sz w:val="32"/>
+          <w:szCs w:val="32"/>
+          <w:lang w:val="en-US"/>
+        </w:rPr>
+        <w:t>ed to be…</w:t>
+      </w:r>
+      <w:r>
+        <w:rPr>
+          <w:sz w:val="32"/>
+          <w:szCs w:val="32"/>
+          <w:lang w:val="en-US"/>
+        </w:rPr>
+        <w:t>reconcilable</w:t>
+      </w:r>
+      <w:r>
+        <w:rPr>
+          <w:sz w:val="32"/>
+          <w:szCs w:val="32"/>
+          <w:lang w:val="en-US"/>
+        </w:rPr>
+        <w:t>…………………..</w:t>
       </w:r>
     </w:p>
     <w:p>
@@ -1534,10 +1913,24 @@
           <w:szCs w:val="32"/>
           <w:lang w:val="en-US"/>
         </w:rPr>
-        <w:t>His flaws are …………………………almost blatant</w:t>
-      </w:r>
-      <w:bookmarkStart w:id="0" w:name="_GoBack"/>
-      <w:bookmarkEnd w:id="0"/>
+        <w:t>His flaws are …</w:t>
+      </w:r>
+      <w:r>
+        <w:rPr>
+          <w:sz w:val="32"/>
+          <w:szCs w:val="32"/>
+          <w:lang w:val="en-US"/>
+        </w:rPr>
+        <w:t>discernible</w:t>
+      </w:r>
+      <w:r>
+        <w:rPr>
+          <w:sz w:val="32"/>
+          <w:szCs w:val="32"/>
+          <w:lang w:val="en-US"/>
+        </w:rPr>
+        <w:t>………………………almost blatant</w:t>
+      </w:r>
     </w:p>
     <w:p>
       <w:pPr>
@@ -1558,7 +1951,24 @@
           <w:szCs w:val="32"/>
           <w:lang w:val="en-US"/>
         </w:rPr>
-        <w:t>She has …………………………energy . She just can’t stop working</w:t>
+        <w:lastRenderedPageBreak/>
+        <w:t>She has …</w:t>
+      </w:r>
+      <w:r>
+        <w:rPr>
+          <w:sz w:val="32"/>
+          <w:szCs w:val="32"/>
+          <w:lang w:val="en-US"/>
+        </w:rPr>
+        <w:t>inexhaustible</w:t>
+      </w:r>
+      <w:r>
+        <w:rPr>
+          <w:sz w:val="32"/>
+          <w:szCs w:val="32"/>
+          <w:lang w:val="en-US"/>
+        </w:rPr>
+        <w:t>………………………energy . She just can’t stop working</w:t>
       </w:r>
     </w:p>
     <w:p>
@@ -1580,7 +1990,31 @@
           <w:szCs w:val="32"/>
           <w:lang w:val="en-US"/>
         </w:rPr>
-        <w:t>Some trade fairs are simply ……………………………You just cannot miss it</w:t>
+        <w:t>Some trade fairs are simply …</w:t>
+      </w:r>
+      <w:r>
+        <w:rPr>
+          <w:sz w:val="32"/>
+          <w:szCs w:val="32"/>
+          <w:lang w:val="en-US"/>
+        </w:rPr>
+        <w:t>unmissable</w:t>
+      </w:r>
+      <w:r>
+        <w:rPr>
+          <w:sz w:val="32"/>
+          <w:szCs w:val="32"/>
+          <w:lang w:val="en-US"/>
+        </w:rPr>
+        <w:t>…</w:t>
+      </w:r>
+      <w:r>
+        <w:rPr>
+          <w:sz w:val="32"/>
+          <w:szCs w:val="32"/>
+          <w:lang w:val="en-US"/>
+        </w:rPr>
+        <w:t>…………You just cannot miss it</w:t>
       </w:r>
     </w:p>
     <w:p>
@@ -1602,7 +2036,23 @@
           <w:szCs w:val="32"/>
           <w:lang w:val="en-US"/>
         </w:rPr>
-        <w:t>Although this project seems sophisticated It is …………………….meaning that we are capable of executing it</w:t>
+        <w:t>Although this project seems sophisticated It is …</w:t>
+      </w:r>
+      <w:r>
+        <w:rPr>
+          <w:sz w:val="32"/>
+          <w:szCs w:val="32"/>
+          <w:lang w:val="en-US"/>
+        </w:rPr>
+        <w:t>feasible</w:t>
+      </w:r>
+      <w:r>
+        <w:rPr>
+          <w:sz w:val="32"/>
+          <w:szCs w:val="32"/>
+          <w:lang w:val="en-US"/>
+        </w:rPr>
+        <w:t>………………….meaning that we are capable of executing it</w:t>
       </w:r>
     </w:p>
     <w:p>
@@ -1624,7 +2074,23 @@
           <w:szCs w:val="32"/>
           <w:lang w:val="en-US"/>
         </w:rPr>
-        <w:t>His attitude towards others is ……………………….still upbeat and cheerful</w:t>
+        <w:t>His attitude towards others is …</w:t>
+      </w:r>
+      <w:r>
+        <w:rPr>
+          <w:sz w:val="32"/>
+          <w:szCs w:val="32"/>
+          <w:lang w:val="en-US"/>
+        </w:rPr>
+        <w:t>invariable</w:t>
+      </w:r>
+      <w:r>
+        <w:rPr>
+          <w:sz w:val="32"/>
+          <w:szCs w:val="32"/>
+          <w:lang w:val="en-US"/>
+        </w:rPr>
+        <w:t>…………………….still upbeat and cheerful</w:t>
       </w:r>
     </w:p>
     <w:p>
@@ -1643,58 +2109,70 @@
           <w:b/>
           <w:sz w:val="32"/>
           <w:szCs w:val="32"/>
-        </w:rPr>
-      </w:pPr>
-    </w:p>
-    <w:p>
-      <w:pPr>
-        <w:rPr>
-          <w:b/>
-          <w:sz w:val="32"/>
-          <w:szCs w:val="32"/>
-        </w:rPr>
-      </w:pPr>
-      <w:proofErr w:type="spellStart"/>
-      <w:r>
-        <w:rPr>
-          <w:b/>
-          <w:sz w:val="32"/>
-          <w:szCs w:val="32"/>
-        </w:rPr>
-        <w:t>U</w:t>
-      </w:r>
-      <w:r>
-        <w:rPr>
-          <w:b/>
-          <w:sz w:val="32"/>
-          <w:szCs w:val="32"/>
+          <w:lang w:val="en-US"/>
+        </w:rPr>
+      </w:pPr>
+    </w:p>
+    <w:p>
+      <w:pPr>
+        <w:rPr>
+          <w:b/>
+          <w:sz w:val="32"/>
+          <w:szCs w:val="32"/>
+          <w:lang w:val="en-US"/>
+        </w:rPr>
+      </w:pPr>
+      <w:r>
+        <w:rPr>
+          <w:b/>
+          <w:sz w:val="32"/>
+          <w:szCs w:val="32"/>
+          <w:lang w:val="en-US"/>
+        </w:rPr>
+        <w:t>u</w:t>
+      </w:r>
+      <w:r>
+        <w:rPr>
+          <w:b/>
+          <w:sz w:val="32"/>
+          <w:szCs w:val="32"/>
+          <w:lang w:val="en-US"/>
         </w:rPr>
         <w:t>nprecedent</w:t>
       </w:r>
-      <w:proofErr w:type="spellEnd"/>
-      <w:r>
-        <w:rPr>
-          <w:b/>
-          <w:sz w:val="32"/>
-          <w:szCs w:val="32"/>
-        </w:rPr>
-        <w:t xml:space="preserve">……………., </w:t>
-      </w:r>
-      <w:proofErr w:type="spellStart"/>
-      <w:r>
-        <w:rPr>
-          <w:b/>
-          <w:sz w:val="32"/>
-          <w:szCs w:val="32"/>
-        </w:rPr>
-        <w:t>shatter</w:t>
-      </w:r>
-      <w:proofErr w:type="spellEnd"/>
-      <w:r>
-        <w:rPr>
-          <w:b/>
-          <w:sz w:val="32"/>
-          <w:szCs w:val="32"/>
+      <w:r>
+        <w:rPr>
+          <w:b/>
+          <w:sz w:val="32"/>
+          <w:szCs w:val="32"/>
+          <w:lang w:val="en-US"/>
+        </w:rPr>
+        <w:t>ed</w:t>
+      </w:r>
+      <w:r>
+        <w:rPr>
+          <w:b/>
+          <w:sz w:val="32"/>
+          <w:szCs w:val="32"/>
+          <w:lang w:val="en-US"/>
+        </w:rPr>
+        <w:t>……………., shatter</w:t>
+      </w:r>
+      <w:r>
+        <w:rPr>
+          <w:b/>
+          <w:sz w:val="32"/>
+          <w:szCs w:val="32"/>
+          <w:lang w:val="en-US"/>
+        </w:rPr>
+        <w:t>ed</w:t>
+      </w:r>
+      <w:r>
+        <w:rPr>
+          <w:b/>
+          <w:sz w:val="32"/>
+          <w:szCs w:val="32"/>
+          <w:lang w:val="en-US"/>
         </w:rPr>
         <w:t>…………….</w:t>
       </w:r>
@@ -1703,24 +2181,34 @@
           <w:b/>
           <w:sz w:val="32"/>
           <w:szCs w:val="32"/>
+          <w:lang w:val="en-US"/>
         </w:rPr>
         <w:t xml:space="preserve">, </w:t>
       </w:r>
-      <w:proofErr w:type="spellStart"/>
-      <w:r>
-        <w:rPr>
-          <w:b/>
-          <w:sz w:val="32"/>
-          <w:szCs w:val="32"/>
+      <w:r>
+        <w:rPr>
+          <w:b/>
+          <w:sz w:val="32"/>
+          <w:szCs w:val="32"/>
+          <w:lang w:val="en-US"/>
         </w:rPr>
         <w:t>unaffect</w:t>
       </w:r>
-      <w:proofErr w:type="spellEnd"/>
-      <w:r>
-        <w:rPr>
-          <w:b/>
-          <w:sz w:val="32"/>
-          <w:szCs w:val="32"/>
+      <w:r>
+        <w:rPr>
+          <w:b/>
+          <w:sz w:val="32"/>
+          <w:szCs w:val="32"/>
+          <w:lang w:val="en-US"/>
+        </w:rPr>
+        <w:t>ed</w:t>
+      </w:r>
+      <w:r>
+        <w:rPr>
+          <w:b/>
+          <w:sz w:val="32"/>
+          <w:szCs w:val="32"/>
+          <w:lang w:val="en-US"/>
         </w:rPr>
         <w:t>………………..</w:t>
       </w:r>
@@ -1730,6 +2218,7 @@
         <w:rPr>
           <w:sz w:val="32"/>
           <w:szCs w:val="32"/>
+          <w:lang w:val="en-US"/>
         </w:rPr>
       </w:pPr>
     </w:p>
@@ -1752,7 +2241,23 @@
           <w:szCs w:val="32"/>
           <w:lang w:val="en-US"/>
         </w:rPr>
-        <w:t>Despite the fact that this phase was a complete failure he remained absolutely ……………………………..</w:t>
+        <w:t>Despite the fact that this phase was a complete failure he remained absolutely …</w:t>
+      </w:r>
+      <w:r>
+        <w:rPr>
+          <w:sz w:val="32"/>
+          <w:szCs w:val="32"/>
+          <w:lang w:val="en-US"/>
+        </w:rPr>
+        <w:t>unaffected</w:t>
+      </w:r>
+      <w:r>
+        <w:rPr>
+          <w:sz w:val="32"/>
+          <w:szCs w:val="32"/>
+          <w:lang w:val="en-US"/>
+        </w:rPr>
+        <w:t>…………………………..</w:t>
       </w:r>
     </w:p>
     <w:p>
@@ -1776,16 +2281,14 @@
         </w:rPr>
         <w:t xml:space="preserve">When my company went </w:t>
       </w:r>
-      <w:proofErr w:type="spellStart"/>
-      <w:r>
-        <w:rPr>
-          <w:sz w:val="32"/>
-          <w:szCs w:val="32"/>
-          <w:lang w:val="en-US"/>
-        </w:rPr>
-        <w:t>bunkrupt</w:t>
-      </w:r>
-      <w:proofErr w:type="spellEnd"/>
+      <w:r>
+        <w:rPr>
+          <w:sz w:val="32"/>
+          <w:szCs w:val="32"/>
+          <w:lang w:val="en-US"/>
+        </w:rPr>
+        <w:t>bankrupt</w:t>
+      </w:r>
       <w:r>
         <w:rPr>
           <w:sz w:val="32"/>
@@ -1794,23 +2297,37 @@
         </w:rPr>
         <w:t xml:space="preserve"> and bailiff took my </w:t>
       </w:r>
-      <w:proofErr w:type="spellStart"/>
-      <w:r>
-        <w:rPr>
-          <w:sz w:val="32"/>
-          <w:szCs w:val="32"/>
-          <w:lang w:val="en-US"/>
-        </w:rPr>
-        <w:t>possesions</w:t>
-      </w:r>
-      <w:proofErr w:type="spellEnd"/>
-      <w:r>
-        <w:rPr>
-          <w:sz w:val="32"/>
-          <w:szCs w:val="32"/>
-          <w:lang w:val="en-US"/>
-        </w:rPr>
-        <w:t xml:space="preserve"> I became ……………………….</w:t>
+      <w:r>
+        <w:rPr>
+          <w:sz w:val="32"/>
+          <w:szCs w:val="32"/>
+          <w:lang w:val="en-US"/>
+        </w:rPr>
+        <w:t>possessions</w:t>
+      </w:r>
+      <w:r>
+        <w:rPr>
+          <w:sz w:val="32"/>
+          <w:szCs w:val="32"/>
+          <w:lang w:val="en-US"/>
+        </w:rPr>
+        <w:t xml:space="preserve"> I became …</w:t>
+      </w:r>
+      <w:r>
+        <w:rPr>
+          <w:sz w:val="32"/>
+          <w:szCs w:val="32"/>
+          <w:lang w:val="en-US"/>
+        </w:rPr>
+        <w:t>shattered</w:t>
+      </w:r>
+      <w:r>
+        <w:rPr>
+          <w:sz w:val="32"/>
+          <w:szCs w:val="32"/>
+          <w:lang w:val="en-US"/>
+        </w:rPr>
+        <w:t>…………………….</w:t>
       </w:r>
     </w:p>
     <w:p>
@@ -1832,48 +2349,71 @@
           <w:szCs w:val="32"/>
           <w:lang w:val="en-US"/>
         </w:rPr>
-        <w:t>During the last tender I was a witness of ………………………..situation. Foreign company was chosen to conduct one of the largest project in our country</w:t>
-      </w:r>
-    </w:p>
-    <w:p>
-      <w:pPr>
-        <w:rPr>
-          <w:b/>
-          <w:sz w:val="32"/>
-          <w:szCs w:val="32"/>
-          <w:lang w:val="en-US"/>
-        </w:rPr>
-      </w:pPr>
-    </w:p>
-    <w:p>
-      <w:pPr>
-        <w:rPr>
-          <w:b/>
-          <w:sz w:val="32"/>
-          <w:szCs w:val="32"/>
-          <w:lang w:val="en-US"/>
-        </w:rPr>
-      </w:pPr>
-      <w:r>
-        <w:rPr>
-          <w:b/>
-          <w:sz w:val="32"/>
-          <w:szCs w:val="32"/>
-          <w:lang w:val="en-US"/>
-        </w:rPr>
-        <w:t xml:space="preserve"> </w:t>
-      </w:r>
-      <w:proofErr w:type="spellStart"/>
-      <w:r>
-        <w:rPr>
-          <w:b/>
-          <w:sz w:val="32"/>
-          <w:szCs w:val="32"/>
-          <w:lang w:val="en-US"/>
-        </w:rPr>
-        <w:t>Inexcus</w:t>
-      </w:r>
-      <w:proofErr w:type="spellEnd"/>
+        <w:t>During the last tender I was a witness of …</w:t>
+      </w:r>
+      <w:r>
+        <w:rPr>
+          <w:sz w:val="32"/>
+          <w:szCs w:val="32"/>
+          <w:lang w:val="en-US"/>
+        </w:rPr>
+        <w:t>unprecedented</w:t>
+      </w:r>
+      <w:r>
+        <w:rPr>
+          <w:sz w:val="32"/>
+          <w:szCs w:val="32"/>
+          <w:lang w:val="en-US"/>
+        </w:rPr>
+        <w:t>……………………..situation. Foreign company was chosen to conduct one of the largest project in our country</w:t>
+      </w:r>
+    </w:p>
+    <w:p>
+      <w:pPr>
+        <w:rPr>
+          <w:b/>
+          <w:sz w:val="32"/>
+          <w:szCs w:val="32"/>
+          <w:lang w:val="en-US"/>
+        </w:rPr>
+      </w:pPr>
+    </w:p>
+    <w:p>
+      <w:pPr>
+        <w:rPr>
+          <w:b/>
+          <w:sz w:val="32"/>
+          <w:szCs w:val="32"/>
+          <w:lang w:val="en-US"/>
+        </w:rPr>
+      </w:pPr>
+      <w:r>
+        <w:rPr>
+          <w:b/>
+          <w:sz w:val="32"/>
+          <w:szCs w:val="32"/>
+          <w:lang w:val="en-US"/>
+        </w:rPr>
+        <w:t>i</w:t>
+      </w:r>
+      <w:r>
+        <w:rPr>
+          <w:b/>
+          <w:sz w:val="32"/>
+          <w:szCs w:val="32"/>
+          <w:lang w:val="en-US"/>
+        </w:rPr>
+        <w:t>nexcus</w:t>
+      </w:r>
+      <w:r>
+        <w:rPr>
+          <w:b/>
+          <w:sz w:val="32"/>
+          <w:szCs w:val="32"/>
+          <w:lang w:val="en-US"/>
+        </w:rPr>
+        <w:t>able</w:t>
+      </w:r>
       <w:r>
         <w:rPr>
           <w:b/>
@@ -1892,15 +2432,14 @@
         </w:rPr>
         <w:t xml:space="preserve">, </w:t>
       </w:r>
-      <w:proofErr w:type="spellStart"/>
-      <w:r>
-        <w:rPr>
-          <w:b/>
-          <w:sz w:val="32"/>
-          <w:szCs w:val="32"/>
-          <w:lang w:val="en-US"/>
-        </w:rPr>
-        <w:t>I</w:t>
+      <w:r>
+        <w:rPr>
+          <w:b/>
+          <w:sz w:val="32"/>
+          <w:szCs w:val="32"/>
+          <w:lang w:val="en-US"/>
+        </w:rPr>
+        <w:t>i</w:t>
       </w:r>
       <w:r>
         <w:rPr>
@@ -1911,7 +2450,15 @@
         </w:rPr>
         <w:t>nevit</w:t>
       </w:r>
-      <w:proofErr w:type="spellEnd"/>
+      <w:r>
+        <w:rPr>
+          <w:b/>
+          <w:sz w:val="32"/>
+          <w:szCs w:val="32"/>
+          <w:lang w:val="en-US"/>
+        </w:rPr>
+        <w:t>able</w:t>
+      </w:r>
       <w:r>
         <w:rPr>
           <w:b/>
@@ -1930,15 +2477,14 @@
         </w:rPr>
         <w:t xml:space="preserve">, </w:t>
       </w:r>
-      <w:proofErr w:type="spellStart"/>
-      <w:r>
-        <w:rPr>
-          <w:b/>
-          <w:sz w:val="32"/>
-          <w:szCs w:val="32"/>
-          <w:lang w:val="en-US"/>
-        </w:rPr>
-        <w:t>I</w:t>
+      <w:r>
+        <w:rPr>
+          <w:b/>
+          <w:sz w:val="32"/>
+          <w:szCs w:val="32"/>
+          <w:lang w:val="en-US"/>
+        </w:rPr>
+        <w:t>i</w:t>
       </w:r>
       <w:r>
         <w:rPr>
@@ -1967,7 +2513,15 @@
         </w:rPr>
         <w:t>sur</w:t>
       </w:r>
-      <w:proofErr w:type="spellEnd"/>
+      <w:r>
+        <w:rPr>
+          <w:b/>
+          <w:sz w:val="32"/>
+          <w:szCs w:val="32"/>
+          <w:lang w:val="en-US"/>
+        </w:rPr>
+        <w:t>able</w:t>
+      </w:r>
       <w:r>
         <w:rPr>
           <w:b/>
@@ -1986,7 +2540,6 @@
         </w:rPr>
         <w:t xml:space="preserve">, </w:t>
       </w:r>
-      <w:proofErr w:type="spellStart"/>
       <w:r>
         <w:rPr>
           <w:b/>
@@ -2005,7 +2558,15 @@
         </w:rPr>
         <w:t>nattain</w:t>
       </w:r>
-      <w:proofErr w:type="spellEnd"/>
+      <w:r>
+        <w:rPr>
+          <w:b/>
+          <w:sz w:val="32"/>
+          <w:szCs w:val="32"/>
+          <w:lang w:val="en-US"/>
+        </w:rPr>
+        <w:t>able</w:t>
+      </w:r>
       <w:r>
         <w:rPr>
           <w:b/>
@@ -2024,37 +2585,51 @@
         </w:rPr>
         <w:t xml:space="preserve">, </w:t>
       </w:r>
-      <w:proofErr w:type="spellStart"/>
-      <w:r>
-        <w:rPr>
-          <w:b/>
-          <w:sz w:val="32"/>
-          <w:szCs w:val="32"/>
-          <w:lang w:val="en-US"/>
-        </w:rPr>
-        <w:t>Inestim</w:t>
-      </w:r>
-      <w:proofErr w:type="spellEnd"/>
-      <w:r>
-        <w:rPr>
-          <w:b/>
-          <w:sz w:val="32"/>
-          <w:szCs w:val="32"/>
-          <w:lang w:val="en-US"/>
-        </w:rPr>
-        <w:t xml:space="preserve">……………………., </w:t>
-      </w:r>
-      <w:proofErr w:type="spellStart"/>
-      <w:r>
-        <w:rPr>
-          <w:b/>
-          <w:sz w:val="32"/>
-          <w:szCs w:val="32"/>
-          <w:lang w:val="en-US"/>
-        </w:rPr>
-        <w:t>unjustifi</w:t>
-      </w:r>
-      <w:proofErr w:type="spellEnd"/>
+      <w:r>
+        <w:rPr>
+          <w:b/>
+          <w:sz w:val="32"/>
+          <w:szCs w:val="32"/>
+          <w:lang w:val="en-US"/>
+        </w:rPr>
+        <w:t>i</w:t>
+      </w:r>
+      <w:r>
+        <w:rPr>
+          <w:b/>
+          <w:sz w:val="32"/>
+          <w:szCs w:val="32"/>
+          <w:lang w:val="en-US"/>
+        </w:rPr>
+        <w:t>nestim</w:t>
+      </w:r>
+      <w:r>
+        <w:rPr>
+          <w:b/>
+          <w:sz w:val="32"/>
+          <w:szCs w:val="32"/>
+          <w:lang w:val="en-US"/>
+        </w:rPr>
+        <w:t>able</w:t>
+      </w:r>
+      <w:r>
+        <w:rPr>
+          <w:b/>
+          <w:sz w:val="32"/>
+          <w:szCs w:val="32"/>
+          <w:lang w:val="en-US"/>
+        </w:rPr>
+        <w:t>……………………., unjustifi</w:t>
+      </w:r>
+      <w:r>
+        <w:rPr>
+          <w:b/>
+          <w:sz w:val="32"/>
+          <w:szCs w:val="32"/>
+          <w:lang w:val="en-US"/>
+        </w:rPr>
+        <w:t>able</w:t>
+      </w:r>
       <w:r>
         <w:rPr>
           <w:b/>
@@ -2073,7 +2648,6 @@
         </w:rPr>
         <w:t xml:space="preserve">, </w:t>
       </w:r>
-      <w:proofErr w:type="spellStart"/>
       <w:r>
         <w:rPr>
           <w:b/>
@@ -2083,27 +2657,33 @@
         </w:rPr>
         <w:t>applic</w:t>
       </w:r>
-      <w:proofErr w:type="spellEnd"/>
-      <w:r>
-        <w:rPr>
-          <w:b/>
-          <w:sz w:val="32"/>
-          <w:szCs w:val="32"/>
-          <w:lang w:val="en-US"/>
-        </w:rPr>
-        <w:t xml:space="preserve">……………, </w:t>
-      </w:r>
-      <w:proofErr w:type="spellStart"/>
-      <w:r>
-        <w:rPr>
-          <w:b/>
-          <w:sz w:val="32"/>
-          <w:szCs w:val="32"/>
-          <w:lang w:val="en-US"/>
-        </w:rPr>
-        <w:t>undeni</w:t>
-      </w:r>
-      <w:proofErr w:type="spellEnd"/>
+      <w:r>
+        <w:rPr>
+          <w:b/>
+          <w:sz w:val="32"/>
+          <w:szCs w:val="32"/>
+          <w:lang w:val="en-US"/>
+        </w:rPr>
+        <w:t>able</w:t>
+      </w:r>
+      <w:r>
+        <w:rPr>
+          <w:b/>
+          <w:sz w:val="32"/>
+          <w:szCs w:val="32"/>
+          <w:lang w:val="en-US"/>
+        </w:rPr>
+        <w:t>……………, undeni</w:t>
+      </w:r>
+      <w:r>
+        <w:rPr>
+          <w:b/>
+          <w:sz w:val="32"/>
+          <w:szCs w:val="32"/>
+          <w:lang w:val="en-US"/>
+        </w:rPr>
+        <w:t>able</w:t>
+      </w:r>
       <w:r>
         <w:rPr>
           <w:b/>
@@ -2129,7 +2709,25 @@
           <w:szCs w:val="32"/>
           <w:lang w:val="en-US"/>
         </w:rPr>
-        <w:t>sustain…………………</w:t>
+        <w:t>sustain</w:t>
+      </w:r>
+      <w:r>
+        <w:rPr>
+          <w:b/>
+          <w:sz w:val="32"/>
+          <w:szCs w:val="32"/>
+          <w:lang w:val="en-US"/>
+        </w:rPr>
+        <w:t>able</w:t>
+      </w:r>
+      <w:r>
+        <w:rPr>
+          <w:b/>
+          <w:sz w:val="32"/>
+          <w:szCs w:val="32"/>
+          <w:lang w:val="en-US"/>
+        </w:rPr>
+        <w:t>…………………</w:t>
       </w:r>
       <w:r>
         <w:rPr>
@@ -2147,7 +2745,16 @@
           <w:szCs w:val="32"/>
           <w:lang w:val="en-US"/>
         </w:rPr>
-        <w:t>reconcile…………………….</w:t>
+        <w:t>reconcilable</w:t>
+      </w:r>
+      <w:r>
+        <w:rPr>
+          <w:b/>
+          <w:sz w:val="32"/>
+          <w:szCs w:val="32"/>
+          <w:lang w:val="en-US"/>
+        </w:rPr>
+        <w:t>…………………….</w:t>
       </w:r>
     </w:p>
     <w:p>
@@ -2178,7 +2785,23 @@
           <w:szCs w:val="32"/>
           <w:lang w:val="en-US"/>
         </w:rPr>
-        <w:t>Some project are bound to be lost from the beginning simply they are …………………………………no matter how hard you try</w:t>
+        <w:t>Some project are bound to be lost from the beginning simply they are …</w:t>
+      </w:r>
+      <w:r>
+        <w:rPr>
+          <w:sz w:val="32"/>
+          <w:szCs w:val="32"/>
+          <w:lang w:val="en-US"/>
+        </w:rPr>
+        <w:t>unattainable</w:t>
+      </w:r>
+      <w:r>
+        <w:rPr>
+          <w:sz w:val="32"/>
+          <w:szCs w:val="32"/>
+          <w:lang w:val="en-US"/>
+        </w:rPr>
+        <w:t>………………………………no matter how hard you try</w:t>
       </w:r>
     </w:p>
     <w:p>
@@ -2200,7 +2823,23 @@
           <w:szCs w:val="32"/>
           <w:lang w:val="en-US"/>
         </w:rPr>
-        <w:t>To my way of thinking our current situation can be……………………………..We can keep the same growth for many years</w:t>
+        <w:t>To my way of thinking our current situation can be…</w:t>
+      </w:r>
+      <w:r>
+        <w:rPr>
+          <w:sz w:val="32"/>
+          <w:szCs w:val="32"/>
+          <w:lang w:val="en-US"/>
+        </w:rPr>
+        <w:t>sustainable</w:t>
+      </w:r>
+      <w:r>
+        <w:rPr>
+          <w:sz w:val="32"/>
+          <w:szCs w:val="32"/>
+          <w:lang w:val="en-US"/>
+        </w:rPr>
+        <w:t>…………………………..We can keep the same growth for many years</w:t>
       </w:r>
     </w:p>
     <w:p>
@@ -2222,7 +2861,23 @@
           <w:szCs w:val="32"/>
           <w:lang w:val="en-US"/>
         </w:rPr>
-        <w:t>Decision to reject our offer is always…………………………Nobody has ever explained it to us</w:t>
+        <w:t>Decision to reject our offer is always…</w:t>
+      </w:r>
+      <w:r>
+        <w:rPr>
+          <w:sz w:val="32"/>
+          <w:szCs w:val="32"/>
+          <w:lang w:val="en-US"/>
+        </w:rPr>
+        <w:t>unjustifiable</w:t>
+      </w:r>
+      <w:r>
+        <w:rPr>
+          <w:sz w:val="32"/>
+          <w:szCs w:val="32"/>
+          <w:lang w:val="en-US"/>
+        </w:rPr>
+        <w:t>………………………Nobody has ever explained it to us</w:t>
       </w:r>
     </w:p>
     <w:p>
@@ -2235,64 +2890,55 @@
         <w:rPr>
           <w:sz w:val="32"/>
           <w:szCs w:val="32"/>
-        </w:rPr>
-      </w:pPr>
-      <w:r>
-        <w:rPr>
-          <w:sz w:val="32"/>
-          <w:szCs w:val="32"/>
-          <w:lang w:val="en-US"/>
-        </w:rPr>
-        <w:t xml:space="preserve">Our services and products are………………………… </w:t>
-      </w:r>
-      <w:r>
-        <w:rPr>
-          <w:sz w:val="32"/>
-          <w:szCs w:val="32"/>
-        </w:rPr>
-        <w:t xml:space="preserve">in </w:t>
-      </w:r>
-      <w:proofErr w:type="spellStart"/>
-      <w:r>
-        <w:rPr>
-          <w:sz w:val="32"/>
-          <w:szCs w:val="32"/>
-        </w:rPr>
-        <w:t>all</w:t>
-      </w:r>
-      <w:proofErr w:type="spellEnd"/>
-      <w:r>
-        <w:rPr>
-          <w:sz w:val="32"/>
-          <w:szCs w:val="32"/>
+          <w:lang w:val="en-US"/>
+        </w:rPr>
+      </w:pPr>
+      <w:r>
+        <w:rPr>
+          <w:sz w:val="32"/>
+          <w:szCs w:val="32"/>
+          <w:lang w:val="en-US"/>
+        </w:rPr>
+        <w:t>Our services and products are…</w:t>
+      </w:r>
+      <w:r>
+        <w:rPr>
+          <w:lang w:val="en-US"/>
         </w:rPr>
         <w:t xml:space="preserve"> </w:t>
       </w:r>
-      <w:proofErr w:type="spellStart"/>
-      <w:r>
-        <w:rPr>
-          <w:sz w:val="32"/>
-          <w:szCs w:val="32"/>
-        </w:rPr>
-        <w:t>type</w:t>
-      </w:r>
-      <w:proofErr w:type="spellEnd"/>
-      <w:r>
-        <w:rPr>
-          <w:sz w:val="32"/>
-          <w:szCs w:val="32"/>
-        </w:rPr>
-        <w:t xml:space="preserve"> of </w:t>
-      </w:r>
-      <w:proofErr w:type="spellStart"/>
-      <w:r>
-        <w:rPr>
-          <w:sz w:val="32"/>
-          <w:szCs w:val="32"/>
-        </w:rPr>
-        <w:t>companies</w:t>
-      </w:r>
-      <w:proofErr w:type="spellEnd"/>
+      <w:r>
+        <w:rPr>
+          <w:sz w:val="32"/>
+          <w:szCs w:val="32"/>
+          <w:lang w:val="en-US"/>
+        </w:rPr>
+        <w:t xml:space="preserve">applicable </w:t>
+      </w:r>
+      <w:r>
+        <w:rPr>
+          <w:sz w:val="32"/>
+          <w:szCs w:val="32"/>
+          <w:lang w:val="en-US"/>
+        </w:rPr>
+        <w:t>……</w:t>
+      </w:r>
+      <w:r>
+        <w:rPr>
+          <w:sz w:val="32"/>
+          <w:szCs w:val="32"/>
+          <w:lang w:val="en-US"/>
+        </w:rPr>
+        <w:t xml:space="preserve">……… </w:t>
+      </w:r>
+      <w:r>
+        <w:rPr>
+          <w:sz w:val="32"/>
+          <w:szCs w:val="32"/>
+          <w:lang w:val="en-US"/>
+        </w:rPr>
+        <w:t>in all type of companies</w:t>
+      </w:r>
     </w:p>
     <w:p>
       <w:pPr>
@@ -2313,7 +2959,40 @@
           <w:szCs w:val="32"/>
           <w:lang w:val="en-US"/>
         </w:rPr>
-        <w:t>Our first project finished with …………………………success. Everybody was impressed</w:t>
+        <w:lastRenderedPageBreak/>
+        <w:t>O</w:t>
+      </w:r>
+      <w:r>
+        <w:rPr>
+          <w:sz w:val="32"/>
+          <w:szCs w:val="32"/>
+          <w:lang w:val="en-US"/>
+        </w:rPr>
+        <w:t xml:space="preserve">ur first project finished with </w:t>
+      </w:r>
+      <w:r>
+        <w:rPr>
+          <w:sz w:val="32"/>
+          <w:szCs w:val="32"/>
+          <w:lang w:val="en-US"/>
+        </w:rPr>
+        <w:t>…</w:t>
+      </w:r>
+      <w:r>
+        <w:rPr>
+          <w:sz w:val="32"/>
+          <w:szCs w:val="32"/>
+          <w:lang w:val="en-US"/>
+        </w:rPr>
+        <w:t>undeniable</w:t>
+      </w:r>
+      <w:r>
+        <w:rPr>
+          <w:sz w:val="32"/>
+          <w:szCs w:val="32"/>
+          <w:lang w:val="en-US"/>
+        </w:rPr>
+        <w:t>…………………success. Everybody was impressed</w:t>
       </w:r>
     </w:p>
     <w:p>
@@ -2335,16 +3014,87 @@
           <w:szCs w:val="32"/>
           <w:lang w:val="en-US"/>
         </w:rPr>
-        <w:lastRenderedPageBreak/>
-        <w:t>Costs of some projects are………………….and……</w:t>
-      </w:r>
-      <w:r>
-        <w:rPr>
-          <w:sz w:val="32"/>
-          <w:szCs w:val="32"/>
-          <w:lang w:val="en-US"/>
-        </w:rPr>
-        <w:t xml:space="preserve">…………………It’s hard to foresee the </w:t>
+        <w:t>Costs of some projects are</w:t>
+      </w:r>
+      <w:r>
+        <w:rPr>
+          <w:sz w:val="32"/>
+          <w:szCs w:val="32"/>
+          <w:lang w:val="en-US"/>
+        </w:rPr>
+        <w:t xml:space="preserve"> </w:t>
+      </w:r>
+      <w:r>
+        <w:rPr>
+          <w:sz w:val="32"/>
+          <w:szCs w:val="32"/>
+          <w:lang w:val="en-US"/>
+        </w:rPr>
+        <w:t>…immeasurable</w:t>
+      </w:r>
+      <w:r>
+        <w:rPr>
+          <w:sz w:val="32"/>
+          <w:szCs w:val="32"/>
+          <w:lang w:val="en-US"/>
+        </w:rPr>
+        <w:t>…….and</w:t>
+      </w:r>
+      <w:r>
+        <w:rPr>
+          <w:sz w:val="32"/>
+          <w:szCs w:val="32"/>
+          <w:lang w:val="en-US"/>
+        </w:rPr>
+        <w:t xml:space="preserve"> </w:t>
+      </w:r>
+      <w:r>
+        <w:rPr>
+          <w:sz w:val="32"/>
+          <w:szCs w:val="32"/>
+          <w:lang w:val="en-US"/>
+        </w:rPr>
+        <w:t>…</w:t>
+      </w:r>
+      <w:r>
+        <w:rPr>
+          <w:sz w:val="32"/>
+          <w:szCs w:val="32"/>
+          <w:lang w:val="en-US"/>
+        </w:rPr>
+        <w:t>i</w:t>
+      </w:r>
+      <w:r>
+        <w:rPr>
+          <w:sz w:val="32"/>
+          <w:szCs w:val="32"/>
+          <w:lang w:val="en-US"/>
+        </w:rPr>
+        <w:t>nestimable</w:t>
+      </w:r>
+      <w:r>
+        <w:rPr>
+          <w:sz w:val="32"/>
+          <w:szCs w:val="32"/>
+          <w:lang w:val="en-US"/>
+        </w:rPr>
+        <w:t xml:space="preserve"> </w:t>
+      </w:r>
+      <w:r>
+        <w:rPr>
+          <w:sz w:val="32"/>
+          <w:szCs w:val="32"/>
+          <w:lang w:val="en-US"/>
+        </w:rPr>
+        <w:t>…</w:t>
+      </w:r>
+      <w:r>
+        <w:rPr>
+          <w:sz w:val="32"/>
+          <w:szCs w:val="32"/>
+          <w:lang w:val="en-US"/>
+        </w:rPr>
+        <w:t xml:space="preserve">……It’s hard to foresee the </w:t>
       </w:r>
       <w:r>
         <w:rPr>
@@ -2374,7 +3124,31 @@
           <w:szCs w:val="32"/>
           <w:lang w:val="en-US"/>
         </w:rPr>
-        <w:t>Consequences of some actions are ………………….It’s hard to avoid them</w:t>
+        <w:t>Consequences of some actions are …</w:t>
+      </w:r>
+      <w:r>
+        <w:rPr>
+          <w:sz w:val="32"/>
+          <w:szCs w:val="32"/>
+          <w:lang w:val="en-US"/>
+        </w:rPr>
+        <w:t>inevitable</w:t>
+      </w:r>
+      <w:r>
+        <w:rPr>
+          <w:sz w:val="32"/>
+          <w:szCs w:val="32"/>
+          <w:lang w:val="en-US"/>
+        </w:rPr>
+        <w:t>…</w:t>
+      </w:r>
+      <w:r>
+        <w:rPr>
+          <w:sz w:val="32"/>
+          <w:szCs w:val="32"/>
+          <w:lang w:val="en-US"/>
+        </w:rPr>
+        <w:t>….It’s hard to avoid them</w:t>
       </w:r>
     </w:p>
     <w:p>
@@ -2396,46 +3170,44 @@
           <w:szCs w:val="32"/>
           <w:lang w:val="en-US"/>
         </w:rPr>
-        <w:t xml:space="preserve">His </w:t>
-      </w:r>
-      <w:proofErr w:type="spellStart"/>
-      <w:r>
-        <w:rPr>
-          <w:sz w:val="32"/>
-          <w:szCs w:val="32"/>
-          <w:lang w:val="en-US"/>
-        </w:rPr>
-        <w:t>behaviour</w:t>
-      </w:r>
-      <w:proofErr w:type="spellEnd"/>
-      <w:r>
-        <w:rPr>
-          <w:sz w:val="32"/>
-          <w:szCs w:val="32"/>
-          <w:lang w:val="en-US"/>
-        </w:rPr>
-        <w:t xml:space="preserve"> during negotiations was……………………………He broke all the rules and breached professional conduct</w:t>
-      </w:r>
-    </w:p>
-    <w:p>
-      <w:pPr>
-        <w:rPr>
-          <w:b/>
-          <w:sz w:val="32"/>
-          <w:szCs w:val="32"/>
-        </w:rPr>
-      </w:pPr>
-    </w:p>
-    <w:p>
-      <w:pPr>
-        <w:rPr>
-          <w:b/>
-          <w:sz w:val="32"/>
-          <w:szCs w:val="32"/>
-          <w:lang w:val="en-US"/>
-        </w:rPr>
-      </w:pPr>
-      <w:proofErr w:type="spellStart"/>
+        <w:t>His behaviour during negotiations was…</w:t>
+      </w:r>
+      <w:r>
+        <w:rPr>
+          <w:sz w:val="32"/>
+          <w:szCs w:val="32"/>
+          <w:lang w:val="en-US"/>
+        </w:rPr>
+        <w:t>inexcusable</w:t>
+      </w:r>
+      <w:r>
+        <w:rPr>
+          <w:sz w:val="32"/>
+          <w:szCs w:val="32"/>
+          <w:lang w:val="en-US"/>
+        </w:rPr>
+        <w:t>…………………………He broke all the rules and breached professional conduct</w:t>
+      </w:r>
+    </w:p>
+    <w:p>
+      <w:pPr>
+        <w:rPr>
+          <w:b/>
+          <w:sz w:val="32"/>
+          <w:szCs w:val="32"/>
+          <w:lang w:val="en-US"/>
+        </w:rPr>
+      </w:pPr>
+    </w:p>
+    <w:p>
+      <w:pPr>
+        <w:rPr>
+          <w:b/>
+          <w:sz w:val="32"/>
+          <w:szCs w:val="32"/>
+          <w:lang w:val="en-US"/>
+        </w:rPr>
+      </w:pPr>
       <w:r>
         <w:rPr>
           <w:b/>
@@ -2445,7 +3217,15 @@
         </w:rPr>
         <w:t>tremend</w:t>
       </w:r>
-      <w:proofErr w:type="spellEnd"/>
+      <w:r>
+        <w:rPr>
+          <w:b/>
+          <w:sz w:val="32"/>
+          <w:szCs w:val="32"/>
+          <w:lang w:val="en-US"/>
+        </w:rPr>
+        <w:t>ous</w:t>
+      </w:r>
       <w:r>
         <w:rPr>
           <w:b/>
@@ -2462,36 +3242,70 @@
           <w:szCs w:val="32"/>
           <w:lang w:val="en-US"/>
         </w:rPr>
+        <w:t>, t</w:t>
+      </w:r>
+      <w:r>
+        <w:rPr>
+          <w:b/>
+          <w:sz w:val="32"/>
+          <w:szCs w:val="32"/>
+          <w:lang w:val="en-US"/>
+        </w:rPr>
+        <w:t>edio</w:t>
+      </w:r>
+      <w:r>
+        <w:rPr>
+          <w:b/>
+          <w:sz w:val="32"/>
+          <w:szCs w:val="32"/>
+          <w:lang w:val="en-US"/>
+        </w:rPr>
+        <w:t>us</w:t>
+      </w:r>
+      <w:r>
+        <w:rPr>
+          <w:b/>
+          <w:sz w:val="32"/>
+          <w:szCs w:val="32"/>
+          <w:lang w:val="en-US"/>
+        </w:rPr>
+        <w:t>…………….</w:t>
+      </w:r>
+      <w:r>
+        <w:rPr>
+          <w:b/>
+          <w:sz w:val="32"/>
+          <w:szCs w:val="32"/>
+          <w:lang w:val="en-US"/>
+        </w:rPr>
         <w:t xml:space="preserve">, </w:t>
       </w:r>
-      <w:proofErr w:type="spellStart"/>
-      <w:r>
-        <w:rPr>
-          <w:b/>
-          <w:sz w:val="32"/>
-          <w:szCs w:val="32"/>
-          <w:lang w:val="en-US"/>
-        </w:rPr>
-        <w:t>t</w:t>
-      </w:r>
-      <w:r>
-        <w:rPr>
-          <w:b/>
-          <w:sz w:val="32"/>
-          <w:szCs w:val="32"/>
-          <w:lang w:val="en-US"/>
-        </w:rPr>
-        <w:t>edio</w:t>
-      </w:r>
-      <w:proofErr w:type="spellEnd"/>
-      <w:r>
-        <w:rPr>
-          <w:b/>
-          <w:sz w:val="32"/>
-          <w:szCs w:val="32"/>
-          <w:lang w:val="en-US"/>
-        </w:rPr>
-        <w:t>…………….</w:t>
+      <w:r>
+        <w:rPr>
+          <w:b/>
+          <w:sz w:val="32"/>
+          <w:szCs w:val="32"/>
+          <w:lang w:val="en-US"/>
+        </w:rPr>
+        <w:t>meticul</w:t>
+      </w:r>
+      <w:r>
+        <w:rPr>
+          <w:b/>
+          <w:sz w:val="32"/>
+          <w:szCs w:val="32"/>
+          <w:lang w:val="en-US"/>
+        </w:rPr>
+        <w:t>ous</w:t>
+      </w:r>
+      <w:r>
+        <w:rPr>
+          <w:b/>
+          <w:sz w:val="32"/>
+          <w:szCs w:val="32"/>
+          <w:lang w:val="en-US"/>
+        </w:rPr>
+        <w:t>……………..</w:t>
       </w:r>
       <w:r>
         <w:rPr>
@@ -2502,17 +3316,24 @@
         </w:rPr>
         <w:t xml:space="preserve">, </w:t>
       </w:r>
-      <w:proofErr w:type="spellStart"/>
-      <w:r>
-        <w:rPr>
-          <w:b/>
-          <w:sz w:val="32"/>
-          <w:szCs w:val="32"/>
-          <w:lang w:val="en-US"/>
-        </w:rPr>
-        <w:t>meticul</w:t>
-      </w:r>
-      <w:proofErr w:type="spellEnd"/>
+      <w:r>
+        <w:rPr>
+          <w:b/>
+          <w:sz w:val="32"/>
+          <w:szCs w:val="32"/>
+          <w:lang w:val="en-US"/>
+        </w:rPr>
+        <w:t>ubiquit</w:t>
+      </w:r>
+      <w:r>
+        <w:rPr>
+          <w:b/>
+          <w:sz w:val="32"/>
+          <w:szCs w:val="32"/>
+          <w:lang w:val="en-US"/>
+        </w:rPr>
+        <w:t>ous</w:t>
+      </w:r>
       <w:r>
         <w:rPr>
           <w:b/>
@@ -2531,43 +3352,32 @@
         </w:rPr>
         <w:t xml:space="preserve">, </w:t>
       </w:r>
-      <w:proofErr w:type="spellStart"/>
-      <w:r>
-        <w:rPr>
-          <w:b/>
-          <w:sz w:val="32"/>
-          <w:szCs w:val="32"/>
-          <w:lang w:val="en-US"/>
-        </w:rPr>
-        <w:t>ubiquit</w:t>
-      </w:r>
-      <w:proofErr w:type="spellEnd"/>
-      <w:r>
-        <w:rPr>
-          <w:b/>
-          <w:sz w:val="32"/>
-          <w:szCs w:val="32"/>
-          <w:lang w:val="en-US"/>
-        </w:rPr>
-        <w:t>……………..</w:t>
-      </w:r>
-      <w:r>
-        <w:rPr>
-          <w:b/>
-          <w:sz w:val="32"/>
-          <w:szCs w:val="32"/>
-          <w:lang w:val="en-US"/>
-        </w:rPr>
-        <w:t xml:space="preserve">, </w:t>
-      </w:r>
-      <w:r>
-        <w:rPr>
-          <w:b/>
-          <w:sz w:val="32"/>
-          <w:szCs w:val="32"/>
-          <w:lang w:val="en-US"/>
-        </w:rPr>
-        <w:t>zeal…………………..</w:t>
+      <w:r>
+        <w:rPr>
+          <w:b/>
+          <w:sz w:val="32"/>
+          <w:szCs w:val="32"/>
+          <w:lang w:val="en-US"/>
+        </w:rPr>
+        <w:t>zeal</w:t>
+      </w:r>
+      <w:r>
+        <w:rPr>
+          <w:b/>
+          <w:sz w:val="32"/>
+          <w:szCs w:val="32"/>
+          <w:lang w:val="en-US"/>
+        </w:rPr>
+        <w:t>ous</w:t>
+      </w:r>
+      <w:r>
+        <w:rPr>
+          <w:b/>
+          <w:sz w:val="32"/>
+          <w:szCs w:val="32"/>
+          <w:lang w:val="en-US"/>
+        </w:rPr>
+        <w:t>…………………..</w:t>
       </w:r>
     </w:p>
     <w:p>
@@ -2589,6 +3399,7 @@
         <w:rPr>
           <w:sz w:val="32"/>
           <w:szCs w:val="32"/>
+          <w:lang w:val="en-US"/>
         </w:rPr>
       </w:pPr>
       <w:r>
@@ -2619,56 +3430,25 @@
         <w:rPr>
           <w:sz w:val="32"/>
           <w:szCs w:val="32"/>
-        </w:rPr>
-        <w:t xml:space="preserve">My </w:t>
-      </w:r>
-      <w:proofErr w:type="spellStart"/>
-      <w:r>
-        <w:rPr>
-          <w:sz w:val="32"/>
-          <w:szCs w:val="32"/>
-        </w:rPr>
-        <w:t>work</w:t>
-      </w:r>
-      <w:proofErr w:type="spellEnd"/>
-      <w:r>
-        <w:rPr>
-          <w:sz w:val="32"/>
-          <w:szCs w:val="32"/>
-        </w:rPr>
-        <w:t xml:space="preserve"> </w:t>
-      </w:r>
-      <w:proofErr w:type="spellStart"/>
-      <w:r>
-        <w:rPr>
-          <w:sz w:val="32"/>
-          <w:szCs w:val="32"/>
-        </w:rPr>
-        <w:t>is</w:t>
-      </w:r>
-      <w:proofErr w:type="spellEnd"/>
-      <w:r>
-        <w:rPr>
-          <w:sz w:val="32"/>
-          <w:szCs w:val="32"/>
-        </w:rPr>
-        <w:t xml:space="preserve"> </w:t>
-      </w:r>
-      <w:proofErr w:type="spellStart"/>
-      <w:r>
-        <w:rPr>
-          <w:sz w:val="32"/>
-          <w:szCs w:val="32"/>
-        </w:rPr>
-        <w:t>extremely</w:t>
-      </w:r>
-      <w:proofErr w:type="spellEnd"/>
-      <w:r>
-        <w:rPr>
-          <w:sz w:val="32"/>
-          <w:szCs w:val="32"/>
-        </w:rPr>
-        <w:t xml:space="preserve">………………………….. </w:t>
+          <w:lang w:val="en-US"/>
+        </w:rPr>
+        <w:t>My work is extremely…</w:t>
+      </w:r>
+      <w:r>
+        <w:rPr>
+          <w:sz w:val="32"/>
+          <w:szCs w:val="32"/>
+          <w:lang w:val="en-US"/>
+        </w:rPr>
+        <w:t>tedious</w:t>
+      </w:r>
+      <w:r>
+        <w:rPr>
+          <w:sz w:val="32"/>
+          <w:szCs w:val="32"/>
+          <w:lang w:val="en-US"/>
+        </w:rPr>
+        <w:t xml:space="preserve">……………………….. </w:t>
       </w:r>
     </w:p>
     <w:p>
@@ -2690,7 +3470,23 @@
           <w:szCs w:val="32"/>
           <w:lang w:val="en-US"/>
         </w:rPr>
-        <w:t>This software is ……………………………It’s used by 90 % of all companies in the whole world</w:t>
+        <w:t>This software is …</w:t>
+      </w:r>
+      <w:r>
+        <w:rPr>
+          <w:sz w:val="32"/>
+          <w:szCs w:val="32"/>
+          <w:lang w:val="en-US"/>
+        </w:rPr>
+        <w:t>ubiquitous</w:t>
+      </w:r>
+      <w:r>
+        <w:rPr>
+          <w:sz w:val="32"/>
+          <w:szCs w:val="32"/>
+          <w:lang w:val="en-US"/>
+        </w:rPr>
+        <w:t>…………………………It’s used by 90 % of all companies in the whole world</w:t>
       </w:r>
     </w:p>
     <w:p>
@@ -2712,7 +3508,31 @@
           <w:szCs w:val="32"/>
           <w:lang w:val="en-US"/>
         </w:rPr>
-        <w:t>It was a ……………………….mistake. How come we have been so blind not to prevent it</w:t>
+        <w:t>It was a …</w:t>
+      </w:r>
+      <w:r>
+        <w:rPr>
+          <w:sz w:val="32"/>
+          <w:szCs w:val="32"/>
+          <w:lang w:val="en-US"/>
+        </w:rPr>
+        <w:t>tremendou</w:t>
+      </w:r>
+      <w:r>
+        <w:rPr>
+          <w:sz w:val="32"/>
+          <w:szCs w:val="32"/>
+          <w:lang w:val="en-US"/>
+        </w:rPr>
+        <w:t>s</w:t>
+      </w:r>
+      <w:r>
+        <w:rPr>
+          <w:sz w:val="32"/>
+          <w:szCs w:val="32"/>
+          <w:lang w:val="en-US"/>
+        </w:rPr>
+        <w:t>…………………….mistake. How come we have been so blind not to prevent it</w:t>
       </w:r>
     </w:p>
     <w:p>
@@ -2734,25 +3554,25 @@
           <w:szCs w:val="32"/>
           <w:lang w:val="en-US"/>
         </w:rPr>
-        <w:t xml:space="preserve">Some people are just too ………………………We appreciate devotion and commitment however trying to be everywhere and doing everything is not perceived as suitable </w:t>
-      </w:r>
-      <w:proofErr w:type="spellStart"/>
-      <w:r>
-        <w:rPr>
-          <w:sz w:val="32"/>
-          <w:szCs w:val="32"/>
-          <w:lang w:val="en-US"/>
-        </w:rPr>
-        <w:t>behaviour</w:t>
-      </w:r>
-      <w:proofErr w:type="spellEnd"/>
-      <w:r>
-        <w:rPr>
-          <w:sz w:val="32"/>
-          <w:szCs w:val="32"/>
-          <w:lang w:val="en-US"/>
-        </w:rPr>
-        <w:t xml:space="preserve"> </w:t>
+        <w:t>Some people are just too …</w:t>
+      </w:r>
+      <w:r>
+        <w:rPr>
+          <w:sz w:val="32"/>
+          <w:szCs w:val="32"/>
+          <w:lang w:val="en-US"/>
+        </w:rPr>
+        <w:t>zealous</w:t>
+      </w:r>
+      <w:bookmarkStart w:id="0" w:name="_GoBack"/>
+      <w:bookmarkEnd w:id="0"/>
+      <w:r>
+        <w:rPr>
+          <w:sz w:val="32"/>
+          <w:szCs w:val="32"/>
+          <w:lang w:val="en-US"/>
+        </w:rPr>
+        <w:t xml:space="preserve">……………………We appreciate devotion and commitment however trying to be everywhere and doing everything is not perceived as suitable behaviour </w:t>
       </w:r>
     </w:p>
     <w:p>

</xml_diff>

<commit_message>
lesson 285 - Monday
</commit_message>
<xml_diff>
--- a/english_via_skype/solutions/doc/lesson_284_business adjectives suffix_edit.docx
+++ b/english_via_skype/solutions/doc/lesson_284_business adjectives suffix_edit.docx
@@ -34,6 +34,8 @@
         </w:rPr>
         <w:t>business</w:t>
       </w:r>
+      <w:bookmarkStart w:id="0" w:name="_GoBack"/>
+      <w:bookmarkEnd w:id="0"/>
       <w:r>
         <w:rPr>
           <w:sz w:val="32"/>
@@ -1191,246 +1193,246 @@
           <w:szCs w:val="32"/>
           <w:lang w:val="en-US"/>
         </w:rPr>
+        <w:t>staggering</w:t>
+      </w:r>
+      <w:r>
+        <w:rPr>
+          <w:sz w:val="32"/>
+          <w:szCs w:val="32"/>
+          <w:lang w:val="en-US"/>
+        </w:rPr>
+        <w:t>……………………..amount of money for our company</w:t>
+      </w:r>
+    </w:p>
+    <w:p>
+      <w:pPr>
+        <w:rPr>
+          <w:sz w:val="32"/>
+          <w:szCs w:val="32"/>
+          <w:lang w:val="en-US"/>
+        </w:rPr>
+      </w:pPr>
+      <w:r>
+        <w:rPr>
+          <w:sz w:val="32"/>
+          <w:szCs w:val="32"/>
+          <w:lang w:val="en-US"/>
+        </w:rPr>
+        <w:t>2. The…</w:t>
+      </w:r>
+      <w:r>
+        <w:rPr>
+          <w:sz w:val="32"/>
+          <w:szCs w:val="32"/>
+          <w:lang w:val="en-US"/>
+        </w:rPr>
+        <w:t>underlying</w:t>
+      </w:r>
+      <w:r>
+        <w:rPr>
+          <w:sz w:val="32"/>
+          <w:szCs w:val="32"/>
+          <w:lang w:val="en-US"/>
+        </w:rPr>
+        <w:t xml:space="preserve">……………………..cause of our disastrous situation barriers </w:t>
+      </w:r>
+    </w:p>
+    <w:p>
+      <w:pPr>
+        <w:rPr>
+          <w:sz w:val="32"/>
+          <w:szCs w:val="32"/>
+          <w:lang w:val="en-US"/>
+        </w:rPr>
+      </w:pPr>
+      <w:r>
+        <w:rPr>
+          <w:sz w:val="32"/>
+          <w:szCs w:val="32"/>
+          <w:lang w:val="en-US"/>
+        </w:rPr>
+        <w:t xml:space="preserve"> created my leaders on our market</w:t>
+      </w:r>
+    </w:p>
+    <w:p>
+      <w:pPr>
+        <w:rPr>
+          <w:sz w:val="32"/>
+          <w:szCs w:val="32"/>
+          <w:lang w:val="en-US"/>
+        </w:rPr>
+      </w:pPr>
+      <w:r>
+        <w:rPr>
+          <w:sz w:val="32"/>
+          <w:szCs w:val="32"/>
+          <w:lang w:val="en-US"/>
+        </w:rPr>
+        <w:t>3</w:t>
+      </w:r>
+      <w:r>
+        <w:rPr>
+          <w:sz w:val="32"/>
+          <w:szCs w:val="32"/>
+          <w:lang w:val="en-US"/>
+        </w:rPr>
+        <w:t>. Magazine has published …</w:t>
+      </w:r>
+      <w:r>
+        <w:rPr>
+          <w:sz w:val="32"/>
+          <w:szCs w:val="32"/>
+          <w:lang w:val="en-US"/>
+        </w:rPr>
+        <w:t>compromising</w:t>
+      </w:r>
+      <w:r>
+        <w:rPr>
+          <w:sz w:val="32"/>
+          <w:szCs w:val="32"/>
+          <w:lang w:val="en-US"/>
+        </w:rPr>
+        <w:t>………………………..article about one of the most prominent politicians in Poland</w:t>
+      </w:r>
+    </w:p>
+    <w:p>
+      <w:pPr>
+        <w:rPr>
+          <w:sz w:val="32"/>
+          <w:szCs w:val="32"/>
+          <w:lang w:val="en-US"/>
+        </w:rPr>
+      </w:pPr>
+      <w:r>
+        <w:rPr>
+          <w:sz w:val="32"/>
+          <w:szCs w:val="32"/>
+          <w:lang w:val="en-US"/>
+        </w:rPr>
+        <w:t>4</w:t>
+      </w:r>
+      <w:r>
+        <w:rPr>
+          <w:sz w:val="32"/>
+          <w:szCs w:val="32"/>
+          <w:lang w:val="en-US"/>
+        </w:rPr>
+        <w:t>. It was a …</w:t>
+      </w:r>
+      <w:r>
+        <w:rPr>
+          <w:sz w:val="32"/>
+          <w:szCs w:val="32"/>
+          <w:lang w:val="en-US"/>
+        </w:rPr>
+        <w:t>smashing</w:t>
+      </w:r>
+      <w:r>
+        <w:rPr>
+          <w:sz w:val="32"/>
+          <w:szCs w:val="32"/>
+          <w:lang w:val="en-US"/>
+        </w:rPr>
+        <w:t>……………………….victory. We won this tender leaving everybody behind</w:t>
+      </w:r>
+    </w:p>
+    <w:p>
+      <w:pPr>
+        <w:rPr>
+          <w:sz w:val="32"/>
+          <w:szCs w:val="32"/>
+          <w:lang w:val="en-US"/>
+        </w:rPr>
+      </w:pPr>
+      <w:r>
+        <w:rPr>
+          <w:sz w:val="32"/>
+          <w:szCs w:val="32"/>
+          <w:lang w:val="en-US"/>
+        </w:rPr>
+        <w:t>5. Economic crisis has been one of the reasons of …</w:t>
+      </w:r>
+      <w:r>
+        <w:rPr>
+          <w:sz w:val="32"/>
+          <w:szCs w:val="32"/>
+          <w:lang w:val="en-US"/>
+        </w:rPr>
+        <w:t>aggravating</w:t>
+      </w:r>
+      <w:r>
+        <w:rPr>
+          <w:sz w:val="32"/>
+          <w:szCs w:val="32"/>
+          <w:lang w:val="en-US"/>
+        </w:rPr>
+        <w:t>…………</w:t>
+      </w:r>
+      <w:r>
+        <w:rPr>
+          <w:sz w:val="32"/>
+          <w:szCs w:val="32"/>
+          <w:lang w:val="en-US"/>
+        </w:rPr>
+        <w:t>………sales. Our sales has plummeted</w:t>
+      </w:r>
+    </w:p>
+    <w:p>
+      <w:pPr>
+        <w:rPr>
+          <w:sz w:val="32"/>
+          <w:szCs w:val="32"/>
+          <w:lang w:val="en-US"/>
+        </w:rPr>
+      </w:pPr>
+      <w:r>
+        <w:rPr>
+          <w:sz w:val="32"/>
+          <w:szCs w:val="32"/>
+          <w:lang w:val="en-US"/>
+        </w:rPr>
+        <w:t>6. Our company is …</w:t>
+      </w:r>
+      <w:r>
+        <w:rPr>
+          <w:sz w:val="32"/>
+          <w:szCs w:val="32"/>
+          <w:lang w:val="en-US"/>
+        </w:rPr>
+        <w:t>thriving</w:t>
+      </w:r>
+      <w:r>
+        <w:rPr>
+          <w:sz w:val="32"/>
+          <w:szCs w:val="32"/>
+          <w:lang w:val="en-US"/>
+        </w:rPr>
+        <w:t>…………………….at the moment. We have reached turnover of 5,000 0000 zl. Our sales has gone through the roof and surpassed our expectations</w:t>
+      </w:r>
+    </w:p>
+    <w:p>
+      <w:pPr>
+        <w:rPr>
+          <w:sz w:val="32"/>
+          <w:szCs w:val="32"/>
+          <w:lang w:val="en-US"/>
+        </w:rPr>
+      </w:pPr>
+      <w:r>
+        <w:rPr>
+          <w:sz w:val="32"/>
+          <w:szCs w:val="32"/>
+          <w:lang w:val="en-US"/>
+        </w:rPr>
+        <w:t>7.There is a …</w:t>
+      </w:r>
+      <w:r>
+        <w:rPr>
+          <w:sz w:val="32"/>
+          <w:szCs w:val="32"/>
+          <w:lang w:val="en-US"/>
+        </w:rPr>
         <w:t>striking</w:t>
-      </w:r>
-      <w:r>
-        <w:rPr>
-          <w:sz w:val="32"/>
-          <w:szCs w:val="32"/>
-          <w:lang w:val="en-US"/>
-        </w:rPr>
-        <w:t>……………………..amount of money for our company</w:t>
-      </w:r>
-    </w:p>
-    <w:p>
-      <w:pPr>
-        <w:rPr>
-          <w:sz w:val="32"/>
-          <w:szCs w:val="32"/>
-          <w:lang w:val="en-US"/>
-        </w:rPr>
-      </w:pPr>
-      <w:r>
-        <w:rPr>
-          <w:sz w:val="32"/>
-          <w:szCs w:val="32"/>
-          <w:lang w:val="en-US"/>
-        </w:rPr>
-        <w:t>2. The…</w:t>
-      </w:r>
-      <w:r>
-        <w:rPr>
-          <w:sz w:val="32"/>
-          <w:szCs w:val="32"/>
-          <w:lang w:val="en-US"/>
-        </w:rPr>
-        <w:t>underlying</w:t>
-      </w:r>
-      <w:r>
-        <w:rPr>
-          <w:sz w:val="32"/>
-          <w:szCs w:val="32"/>
-          <w:lang w:val="en-US"/>
-        </w:rPr>
-        <w:t xml:space="preserve">……………………..cause of our disastrous situation barriers </w:t>
-      </w:r>
-    </w:p>
-    <w:p>
-      <w:pPr>
-        <w:rPr>
-          <w:sz w:val="32"/>
-          <w:szCs w:val="32"/>
-          <w:lang w:val="en-US"/>
-        </w:rPr>
-      </w:pPr>
-      <w:r>
-        <w:rPr>
-          <w:sz w:val="32"/>
-          <w:szCs w:val="32"/>
-          <w:lang w:val="en-US"/>
-        </w:rPr>
-        <w:t xml:space="preserve"> created my leaders on our market</w:t>
-      </w:r>
-    </w:p>
-    <w:p>
-      <w:pPr>
-        <w:rPr>
-          <w:sz w:val="32"/>
-          <w:szCs w:val="32"/>
-          <w:lang w:val="en-US"/>
-        </w:rPr>
-      </w:pPr>
-      <w:r>
-        <w:rPr>
-          <w:sz w:val="32"/>
-          <w:szCs w:val="32"/>
-          <w:lang w:val="en-US"/>
-        </w:rPr>
-        <w:t>3</w:t>
-      </w:r>
-      <w:r>
-        <w:rPr>
-          <w:sz w:val="32"/>
-          <w:szCs w:val="32"/>
-          <w:lang w:val="en-US"/>
-        </w:rPr>
-        <w:t>. Magazine has published …</w:t>
-      </w:r>
-      <w:r>
-        <w:rPr>
-          <w:sz w:val="32"/>
-          <w:szCs w:val="32"/>
-          <w:lang w:val="en-US"/>
-        </w:rPr>
-        <w:t>compromising</w:t>
-      </w:r>
-      <w:r>
-        <w:rPr>
-          <w:sz w:val="32"/>
-          <w:szCs w:val="32"/>
-          <w:lang w:val="en-US"/>
-        </w:rPr>
-        <w:t>………………………..article about one of the most prominent politicians in Poland</w:t>
-      </w:r>
-    </w:p>
-    <w:p>
-      <w:pPr>
-        <w:rPr>
-          <w:sz w:val="32"/>
-          <w:szCs w:val="32"/>
-          <w:lang w:val="en-US"/>
-        </w:rPr>
-      </w:pPr>
-      <w:r>
-        <w:rPr>
-          <w:sz w:val="32"/>
-          <w:szCs w:val="32"/>
-          <w:lang w:val="en-US"/>
-        </w:rPr>
-        <w:t>4</w:t>
-      </w:r>
-      <w:r>
-        <w:rPr>
-          <w:sz w:val="32"/>
-          <w:szCs w:val="32"/>
-          <w:lang w:val="en-US"/>
-        </w:rPr>
-        <w:t>. It was a …</w:t>
-      </w:r>
-      <w:r>
-        <w:rPr>
-          <w:sz w:val="32"/>
-          <w:szCs w:val="32"/>
-          <w:lang w:val="en-US"/>
-        </w:rPr>
-        <w:t>smashing</w:t>
-      </w:r>
-      <w:r>
-        <w:rPr>
-          <w:sz w:val="32"/>
-          <w:szCs w:val="32"/>
-          <w:lang w:val="en-US"/>
-        </w:rPr>
-        <w:t>……………………….victory. We won this tender leaving everybody behind</w:t>
-      </w:r>
-    </w:p>
-    <w:p>
-      <w:pPr>
-        <w:rPr>
-          <w:sz w:val="32"/>
-          <w:szCs w:val="32"/>
-          <w:lang w:val="en-US"/>
-        </w:rPr>
-      </w:pPr>
-      <w:r>
-        <w:rPr>
-          <w:sz w:val="32"/>
-          <w:szCs w:val="32"/>
-          <w:lang w:val="en-US"/>
-        </w:rPr>
-        <w:t>5. Economic crisis has been one of the reasons of …</w:t>
-      </w:r>
-      <w:r>
-        <w:rPr>
-          <w:sz w:val="32"/>
-          <w:szCs w:val="32"/>
-          <w:lang w:val="en-US"/>
-        </w:rPr>
-        <w:t>aggravating</w:t>
-      </w:r>
-      <w:r>
-        <w:rPr>
-          <w:sz w:val="32"/>
-          <w:szCs w:val="32"/>
-          <w:lang w:val="en-US"/>
-        </w:rPr>
-        <w:t>…………</w:t>
-      </w:r>
-      <w:r>
-        <w:rPr>
-          <w:sz w:val="32"/>
-          <w:szCs w:val="32"/>
-          <w:lang w:val="en-US"/>
-        </w:rPr>
-        <w:t>………sales. Our sales has plummeted</w:t>
-      </w:r>
-    </w:p>
-    <w:p>
-      <w:pPr>
-        <w:rPr>
-          <w:sz w:val="32"/>
-          <w:szCs w:val="32"/>
-          <w:lang w:val="en-US"/>
-        </w:rPr>
-      </w:pPr>
-      <w:r>
-        <w:rPr>
-          <w:sz w:val="32"/>
-          <w:szCs w:val="32"/>
-          <w:lang w:val="en-US"/>
-        </w:rPr>
-        <w:t>6. Our company is …</w:t>
-      </w:r>
-      <w:r>
-        <w:rPr>
-          <w:sz w:val="32"/>
-          <w:szCs w:val="32"/>
-          <w:lang w:val="en-US"/>
-        </w:rPr>
-        <w:t>thriving</w:t>
-      </w:r>
-      <w:r>
-        <w:rPr>
-          <w:sz w:val="32"/>
-          <w:szCs w:val="32"/>
-          <w:lang w:val="en-US"/>
-        </w:rPr>
-        <w:t>…………………….at the moment. We have reached turnover of 5,000 0000 zl. Our sales has gone through the roof and surpassed our expectations</w:t>
-      </w:r>
-    </w:p>
-    <w:p>
-      <w:pPr>
-        <w:rPr>
-          <w:sz w:val="32"/>
-          <w:szCs w:val="32"/>
-          <w:lang w:val="en-US"/>
-        </w:rPr>
-      </w:pPr>
-      <w:r>
-        <w:rPr>
-          <w:sz w:val="32"/>
-          <w:szCs w:val="32"/>
-          <w:lang w:val="en-US"/>
-        </w:rPr>
-        <w:t>7.There is a …</w:t>
-      </w:r>
-      <w:r>
-        <w:rPr>
-          <w:sz w:val="32"/>
-          <w:szCs w:val="32"/>
-          <w:lang w:val="en-US"/>
-        </w:rPr>
-        <w:t>staggering</w:t>
       </w:r>
       <w:r>
         <w:rPr>
@@ -1835,7 +1837,7 @@
           <w:szCs w:val="32"/>
           <w:lang w:val="en-US"/>
         </w:rPr>
-        <w:t xml:space="preserve">Despite the fact that at the beginning we couldn’t reach compromise our </w:t>
+        <w:t xml:space="preserve">Despite the fact that at the beginning we couldn’t reach compromise </w:t>
       </w:r>
       <w:r>
         <w:rPr>
@@ -3030,15 +3032,7 @@
           <w:szCs w:val="32"/>
           <w:lang w:val="en-US"/>
         </w:rPr>
-        <w:t>…immeasurable</w:t>
-      </w:r>
-      <w:r>
-        <w:rPr>
-          <w:sz w:val="32"/>
-          <w:szCs w:val="32"/>
-          <w:lang w:val="en-US"/>
-        </w:rPr>
-        <w:t>…….and</w:t>
+        <w:t>…immeasurable…….and</w:t>
       </w:r>
       <w:r>
         <w:rPr>
@@ -3054,23 +3048,7 @@
           <w:szCs w:val="32"/>
           <w:lang w:val="en-US"/>
         </w:rPr>
-        <w:t>…</w:t>
-      </w:r>
-      <w:r>
-        <w:rPr>
-          <w:sz w:val="32"/>
-          <w:szCs w:val="32"/>
-          <w:lang w:val="en-US"/>
-        </w:rPr>
-        <w:t>i</w:t>
-      </w:r>
-      <w:r>
-        <w:rPr>
-          <w:sz w:val="32"/>
-          <w:szCs w:val="32"/>
-          <w:lang w:val="en-US"/>
-        </w:rPr>
-        <w:t>nestimable</w:t>
+        <w:t>…inestimable</w:t>
       </w:r>
       <w:r>
         <w:rPr>
@@ -3564,8 +3542,6 @@
         </w:rPr>
         <w:t>zealous</w:t>
       </w:r>
-      <w:bookmarkStart w:id="0" w:name="_GoBack"/>
-      <w:bookmarkEnd w:id="0"/>
       <w:r>
         <w:rPr>
           <w:sz w:val="32"/>

</xml_diff>